<commit_message>
Remove some junk files
</commit_message>
<xml_diff>
--- a/sudoku/Solving Sudoku Programmatically.docx
+++ b/sudoku/Solving Sudoku Programmatically.docx
@@ -569,43 +569,7 @@
         <w:rPr>
           <w:rFonts w:ascii="Times" w:hAnsi="Times"/>
         </w:rPr>
-        <w:t xml:space="preserve">Henceforth, these rows, columns, and boxes will all be referred to as groups, as the difference </w:t>
-      </w:r>
-      <w:r>
-        <w:rPr>
-          <w:rFonts w:ascii="Times" w:hAnsi="Times"/>
-        </w:rPr>
-        <w:t xml:space="preserve">between them </w:t>
-      </w:r>
-      <w:r>
-        <w:rPr>
-          <w:rFonts w:ascii="Times" w:hAnsi="Times"/>
-        </w:rPr>
-        <w:t>is not very important.</w:t>
-      </w:r>
-      <w:r>
-        <w:rPr>
-          <w:rFonts w:ascii="Times" w:hAnsi="Times"/>
-        </w:rPr>
-        <w:t xml:space="preserve"> </w:t>
-      </w:r>
-      <w:r>
-        <w:rPr>
-          <w:rFonts w:ascii="Times" w:hAnsi="Times"/>
-        </w:rPr>
-        <w:t xml:space="preserve">Some, but not all, </w:t>
-      </w:r>
-      <w:r>
-        <w:rPr>
-          <w:rFonts w:ascii="Times" w:hAnsi="Times"/>
-        </w:rPr>
-        <w:t xml:space="preserve">squares </w:t>
-      </w:r>
-      <w:r>
-        <w:rPr>
-          <w:rFonts w:ascii="Times" w:hAnsi="Times"/>
-        </w:rPr>
-        <w:t>o</w:t>
+        <w:t>Henceforth, these rows, columns, and boxes will a</w:t>
       </w:r>
       <w:bookmarkStart w:id="0" w:name="_GoBack"/>
       <w:bookmarkEnd w:id="0"/>
@@ -613,7 +577,37 @@
         <w:rPr>
           <w:rFonts w:ascii="Times" w:hAnsi="Times"/>
         </w:rPr>
-        <w:t>f an unsolved</w:t>
+        <w:t xml:space="preserve">ll be referred to as groups, as the difference </w:t>
+      </w:r>
+      <w:r>
+        <w:rPr>
+          <w:rFonts w:ascii="Times" w:hAnsi="Times"/>
+        </w:rPr>
+        <w:t xml:space="preserve">between them </w:t>
+      </w:r>
+      <w:r>
+        <w:rPr>
+          <w:rFonts w:ascii="Times" w:hAnsi="Times"/>
+        </w:rPr>
+        <w:t xml:space="preserve">is not very important. </w:t>
+      </w:r>
+      <w:r>
+        <w:rPr>
+          <w:rFonts w:ascii="Times" w:hAnsi="Times"/>
+        </w:rPr>
+        <w:t xml:space="preserve">Some, but not all, </w:t>
+      </w:r>
+      <w:r>
+        <w:rPr>
+          <w:rFonts w:ascii="Times" w:hAnsi="Times"/>
+        </w:rPr>
+        <w:t xml:space="preserve">squares </w:t>
+      </w:r>
+      <w:r>
+        <w:rPr>
+          <w:rFonts w:ascii="Times" w:hAnsi="Times"/>
+        </w:rPr>
+        <w:t>of an unsolved</w:t>
       </w:r>
       <w:r>
         <w:rPr>
@@ -745,7 +739,13 @@
         <w:rPr>
           <w:rFonts w:ascii="Times" w:hAnsi="Times"/>
         </w:rPr>
-        <w:t xml:space="preserve">The brute force method consists of going through each empty position of the Sudoku puzzle and then guessing a value of </w:t>
+        <w:t>The brute force method consists of going through each empty position of the Sudoku puzz</w:t>
+      </w:r>
+      <w:r>
+        <w:rPr>
+          <w:rFonts w:ascii="Times" w:hAnsi="Times"/>
+        </w:rPr>
+        <w:t xml:space="preserve">le and then guessing a value between 1 and 9 to </w:t>
       </w:r>
     </w:p>
     <w:sectPr>

</xml_diff>

<commit_message>
Finish deduction intro in doc
</commit_message>
<xml_diff>
--- a/sudoku/Solving Sudoku Programmatically.docx
+++ b/sudoku/Solving Sudoku Programmatically.docx
@@ -907,7 +907,19 @@
         <w:rPr>
           <w:rFonts w:ascii="Times" w:hAnsi="Times"/>
         </w:rPr>
-        <w:t>The brute force method</w:t>
+        <w:t xml:space="preserve">The </w:t>
+      </w:r>
+      <w:r>
+        <w:rPr>
+          <w:rFonts w:ascii="Times" w:hAnsi="Times"/>
+        </w:rPr>
+        <w:t xml:space="preserve">recursive </w:t>
+      </w:r>
+      <w:r>
+        <w:rPr>
+          <w:rFonts w:ascii="Times" w:hAnsi="Times"/>
+        </w:rPr>
+        <w:t>brute force method</w:t>
       </w:r>
       <w:r>
         <w:rPr>
@@ -925,14 +937,14 @@
         <w:rPr>
           <w:rFonts w:ascii="Times" w:hAnsi="Times"/>
         </w:rPr>
-        <w:t xml:space="preserve">, accepts a Sudoku puzzle string as an </w:t>
+        <w:t xml:space="preserve">, accepts a Sudoku puzzle </w:t>
       </w:r>
       <w:r>
         <w:rPr>
           <w:rFonts w:ascii="Times" w:hAnsi="Times"/>
         </w:rPr>
         <w:lastRenderedPageBreak/>
-        <w:t xml:space="preserve">argument and </w:t>
+        <w:t xml:space="preserve">string as an argument and </w:t>
       </w:r>
       <w:r>
         <w:rPr>
@@ -1133,7 +1145,509 @@
         <w:rPr>
           <w:rFonts w:ascii="Times" w:hAnsi="Times"/>
         </w:rPr>
-        <w:t>Instead of s</w:t>
+        <w:t xml:space="preserve">We will first create </w:t>
+      </w:r>
+      <w:proofErr w:type="spellStart"/>
+      <w:r>
+        <w:rPr>
+          <w:rFonts w:ascii="Andale Mono" w:hAnsi="Andale Mono"/>
+        </w:rPr>
+        <w:t>allGroups</w:t>
+      </w:r>
+      <w:proofErr w:type="spellEnd"/>
+      <w:r>
+        <w:rPr>
+          <w:rFonts w:ascii="Times" w:hAnsi="Times"/>
+        </w:rPr>
+        <w:t xml:space="preserve">, a list of lists that contains the positions of all groups, </w:t>
+      </w:r>
+      <w:proofErr w:type="spellStart"/>
+      <w:r>
+        <w:rPr>
+          <w:rFonts w:ascii="Andale Mono" w:hAnsi="Andale Mono"/>
+        </w:rPr>
+        <w:t>allSyms</w:t>
+      </w:r>
+      <w:proofErr w:type="spellEnd"/>
+      <w:r>
+        <w:rPr>
+          <w:rFonts w:ascii="Times" w:hAnsi="Times"/>
+        </w:rPr>
+        <w:t xml:space="preserve">, a set with all integers between 1 and 9 inclusive, and </w:t>
+      </w:r>
+      <w:proofErr w:type="spellStart"/>
+      <w:r>
+        <w:rPr>
+          <w:rFonts w:ascii="Andale Mono" w:hAnsi="Andale Mono"/>
+        </w:rPr>
+        <w:t>cellNeighbors</w:t>
+      </w:r>
+      <w:proofErr w:type="spellEnd"/>
+      <w:r>
+        <w:rPr>
+          <w:rFonts w:ascii="Times" w:hAnsi="Times"/>
+        </w:rPr>
+        <w:t xml:space="preserve">, a dictionary where the keys are positions in the string and the values are lists that contain all neighboring positions. </w:t>
+      </w:r>
+      <w:r>
+        <w:rPr>
+          <w:rFonts w:ascii="Times" w:hAnsi="Times"/>
+        </w:rPr>
+        <w:t xml:space="preserve">Please note that </w:t>
+      </w:r>
+      <w:proofErr w:type="spellStart"/>
+      <w:r>
+        <w:rPr>
+          <w:rFonts w:ascii="Andale Mono" w:hAnsi="Andale Mono"/>
+        </w:rPr>
+        <w:t>allGroups</w:t>
+      </w:r>
+      <w:proofErr w:type="spellEnd"/>
+      <w:r>
+        <w:rPr>
+          <w:rFonts w:ascii="Times" w:hAnsi="Times"/>
+        </w:rPr>
+        <w:t xml:space="preserve"> and </w:t>
+      </w:r>
+      <w:proofErr w:type="spellStart"/>
+      <w:r>
+        <w:rPr>
+          <w:rFonts w:ascii="Andale Mono" w:hAnsi="Andale Mono"/>
+        </w:rPr>
+        <w:t>cellNeighbors</w:t>
+      </w:r>
+      <w:proofErr w:type="spellEnd"/>
+      <w:r>
+        <w:rPr>
+          <w:rFonts w:ascii="Times" w:hAnsi="Times"/>
+        </w:rPr>
+        <w:t xml:space="preserve"> contain values that are positions, not values; this is very important. </w:t>
+      </w:r>
+      <w:r>
+        <w:rPr>
+          <w:rFonts w:ascii="Times" w:hAnsi="Times"/>
+        </w:rPr>
+        <w:t>Whiles these three variables will not directly speed up our solver, they will soon help greatly. The first real speedup is achieved by making</w:t>
+      </w:r>
+      <w:r>
+        <w:rPr>
+          <w:rFonts w:ascii="Times" w:hAnsi="Times"/>
+        </w:rPr>
+        <w:t xml:space="preserve"> </w:t>
+      </w:r>
+      <w:r>
+        <w:rPr>
+          <w:rFonts w:ascii="Andale Mono" w:hAnsi="Andale Mono"/>
+        </w:rPr>
+        <w:t>bruteForce</w:t>
+      </w:r>
+      <w:r>
+        <w:rPr>
+          <w:rFonts w:ascii="Times" w:hAnsi="Times"/>
+        </w:rPr>
+        <w:t xml:space="preserve"> </w:t>
+      </w:r>
+      <w:r>
+        <w:rPr>
+          <w:rFonts w:ascii="Times" w:hAnsi="Times"/>
+        </w:rPr>
+        <w:t xml:space="preserve">only </w:t>
+      </w:r>
+      <w:r>
+        <w:rPr>
+          <w:rFonts w:ascii="Times" w:hAnsi="Times"/>
+        </w:rPr>
+        <w:t>choose from values that would be valid if placed in that position</w:t>
+      </w:r>
+      <w:r>
+        <w:rPr>
+          <w:rFonts w:ascii="Times" w:hAnsi="Times"/>
+        </w:rPr>
+        <w:t xml:space="preserve"> instead of </w:t>
+      </w:r>
+      <w:r>
+        <w:rPr>
+          <w:rFonts w:ascii="Times" w:hAnsi="Times"/>
+        </w:rPr>
+        <w:t xml:space="preserve">selecting any value from </w:t>
+      </w:r>
+      <w:proofErr w:type="spellStart"/>
+      <w:r>
+        <w:rPr>
+          <w:rFonts w:ascii="Andale Mono" w:hAnsi="Andale Mono"/>
+        </w:rPr>
+        <w:t>allSyms</w:t>
+      </w:r>
+      <w:proofErr w:type="spellEnd"/>
+      <w:r>
+        <w:rPr>
+          <w:rFonts w:ascii="Times" w:hAnsi="Times"/>
+        </w:rPr>
+        <w:t>. This is done by generating a dictionary name</w:t>
+      </w:r>
+      <w:r>
+        <w:rPr>
+          <w:rFonts w:ascii="Times" w:hAnsi="Times"/>
+        </w:rPr>
+        <w:t xml:space="preserve">d </w:t>
+      </w:r>
+      <w:r>
+        <w:rPr>
+          <w:rFonts w:ascii="Andale Mono" w:hAnsi="Andale Mono"/>
+        </w:rPr>
+        <w:t>possible</w:t>
+      </w:r>
+      <w:r>
+        <w:rPr>
+          <w:rFonts w:ascii="Times" w:hAnsi="Times"/>
+        </w:rPr>
+        <w:t>, in which the keys are the positions of blank squares in the puzzle</w:t>
+      </w:r>
+      <w:r>
+        <w:rPr>
+          <w:rFonts w:ascii="Times" w:hAnsi="Times"/>
+        </w:rPr>
+        <w:t xml:space="preserve"> string</w:t>
+      </w:r>
+      <w:r>
+        <w:rPr>
+          <w:rFonts w:ascii="Times" w:hAnsi="Times"/>
+        </w:rPr>
+        <w:t xml:space="preserve"> and the values are the numbers that can be placed at the blank positions</w:t>
+      </w:r>
+      <w:r>
+        <w:rPr>
+          <w:rFonts w:ascii="Times" w:hAnsi="Times"/>
+        </w:rPr>
+        <w:t xml:space="preserve"> without invalidating the puzzle</w:t>
+      </w:r>
+      <w:r>
+        <w:rPr>
+          <w:rFonts w:ascii="Times" w:hAnsi="Times"/>
+        </w:rPr>
+        <w:t xml:space="preserve">, every time </w:t>
+      </w:r>
+      <w:r>
+        <w:rPr>
+          <w:rFonts w:ascii="Andale Mono" w:hAnsi="Andale Mono"/>
+        </w:rPr>
+        <w:t>bruteForce</w:t>
+      </w:r>
+      <w:r>
+        <w:rPr>
+          <w:rFonts w:ascii="Times" w:hAnsi="Times"/>
+        </w:rPr>
+        <w:t xml:space="preserve"> is called.</w:t>
+      </w:r>
+      <w:r>
+        <w:rPr>
+          <w:rFonts w:ascii="Times" w:hAnsi="Times"/>
+        </w:rPr>
+        <w:t xml:space="preserve"> </w:t>
+      </w:r>
+      <w:r>
+        <w:rPr>
+          <w:rFonts w:ascii="Andale Mono" w:hAnsi="Andale Mono"/>
+        </w:rPr>
+        <w:t>p</w:t>
+      </w:r>
+      <w:r>
+        <w:rPr>
+          <w:rFonts w:ascii="Andale Mono" w:hAnsi="Andale Mono"/>
+        </w:rPr>
+        <w:t>ossible</w:t>
+      </w:r>
+      <w:r>
+        <w:rPr>
+          <w:rFonts w:ascii="Times" w:hAnsi="Times"/>
+        </w:rPr>
+        <w:t xml:space="preserve"> can be easily generated by iterating through the puzzle string, using the index of the string as </w:t>
+      </w:r>
+      <w:proofErr w:type="spellStart"/>
+      <w:r>
+        <w:rPr>
+          <w:rFonts w:ascii="Andale Mono" w:hAnsi="Andale Mono"/>
+        </w:rPr>
+        <w:t>possible</w:t>
+      </w:r>
+      <w:r>
+        <w:rPr>
+          <w:rFonts w:ascii="Times" w:hAnsi="Times"/>
+        </w:rPr>
+        <w:t>’s</w:t>
+      </w:r>
+      <w:proofErr w:type="spellEnd"/>
+      <w:r>
+        <w:rPr>
+          <w:rFonts w:ascii="Times" w:hAnsi="Times"/>
+        </w:rPr>
+        <w:t xml:space="preserve"> key and appending all values t</w:t>
+      </w:r>
+      <w:r>
+        <w:rPr>
+          <w:rFonts w:ascii="Times" w:hAnsi="Times"/>
+        </w:rPr>
+        <w:t>hat are not in neighboring positions</w:t>
+      </w:r>
+      <w:r>
+        <w:rPr>
+          <w:rFonts w:ascii="Times" w:hAnsi="Times"/>
+        </w:rPr>
+        <w:t xml:space="preserve"> (</w:t>
+      </w:r>
+      <w:proofErr w:type="spellStart"/>
+      <w:r>
+        <w:rPr>
+          <w:rFonts w:ascii="Andale Mono" w:hAnsi="Andale Mono"/>
+        </w:rPr>
+        <w:t>cellNeighbors</w:t>
+      </w:r>
+      <w:proofErr w:type="spellEnd"/>
+      <w:r>
+        <w:rPr>
+          <w:rFonts w:ascii="Times" w:hAnsi="Times"/>
+        </w:rPr>
+        <w:t xml:space="preserve"> </w:t>
+      </w:r>
+      <w:r>
+        <w:rPr>
+          <w:rFonts w:ascii="Times" w:hAnsi="Times"/>
+        </w:rPr>
+        <w:t xml:space="preserve">can be easily used to do this). </w:t>
+      </w:r>
+      <w:r>
+        <w:rPr>
+          <w:rFonts w:ascii="Times" w:hAnsi="Times"/>
+        </w:rPr>
+        <w:t xml:space="preserve">Selecting values </w:t>
+      </w:r>
+      <w:r>
+        <w:rPr>
+          <w:rFonts w:ascii="Times" w:hAnsi="Times"/>
+        </w:rPr>
+        <w:t>using</w:t>
+      </w:r>
+      <w:r>
+        <w:rPr>
+          <w:rFonts w:ascii="Times" w:hAnsi="Times"/>
+        </w:rPr>
+        <w:t xml:space="preserve"> </w:t>
+      </w:r>
+      <w:r>
+        <w:rPr>
+          <w:rFonts w:ascii="Andale Mono" w:hAnsi="Andale Mono"/>
+        </w:rPr>
+        <w:t>possible</w:t>
+      </w:r>
+      <w:r>
+        <w:rPr>
+          <w:rFonts w:ascii="Times" w:hAnsi="Times"/>
+        </w:rPr>
+        <w:t xml:space="preserve"> instead of any value between 1 and 9 significantly reduces the number of recursive calls to </w:t>
+      </w:r>
+      <w:r>
+        <w:rPr>
+          <w:rFonts w:ascii="Andale Mono" w:hAnsi="Andale Mono"/>
+        </w:rPr>
+        <w:t>bruteForce</w:t>
+      </w:r>
+      <w:r>
+        <w:rPr>
+          <w:rFonts w:ascii="Times" w:hAnsi="Times"/>
+        </w:rPr>
+        <w:t xml:space="preserve"> and speeds up the program. Furthermore, </w:t>
+      </w:r>
+      <w:r>
+        <w:rPr>
+          <w:rFonts w:ascii="Andale Mono" w:hAnsi="Andale Mono"/>
+        </w:rPr>
+        <w:t>bruteForce</w:t>
+      </w:r>
+      <w:r>
+        <w:rPr>
+          <w:rFonts w:ascii="Times" w:hAnsi="Times"/>
+        </w:rPr>
+        <w:t xml:space="preserve"> can judiciously choose the </w:t>
+      </w:r>
+      <w:r>
+        <w:rPr>
+          <w:rFonts w:ascii="Times" w:hAnsi="Times"/>
+        </w:rPr>
+        <w:t>empty position</w:t>
+      </w:r>
+      <w:r>
+        <w:rPr>
+          <w:rFonts w:ascii="Times" w:hAnsi="Times"/>
+        </w:rPr>
+        <w:t xml:space="preserve"> </w:t>
+      </w:r>
+      <w:r>
+        <w:rPr>
+          <w:rFonts w:ascii="Times" w:hAnsi="Times"/>
+        </w:rPr>
+        <w:t>that has the highest probability of being guessed correctly. This is found by finding the position with the l</w:t>
+      </w:r>
+      <w:r>
+        <w:rPr>
+          <w:rFonts w:ascii="Times" w:hAnsi="Times"/>
+        </w:rPr>
+        <w:t>east number of possible values, as this position will take the least am</w:t>
+      </w:r>
+      <w:r>
+        <w:rPr>
+          <w:rFonts w:ascii="Times" w:hAnsi="Times"/>
+        </w:rPr>
+        <w:t>ount of guesses to find the correct</w:t>
+      </w:r>
+      <w:r>
+        <w:rPr>
+          <w:rFonts w:ascii="Times" w:hAnsi="Times"/>
+        </w:rPr>
+        <w:t xml:space="preserve"> value. </w:t>
+      </w:r>
+    </w:p>
+    <w:p>
+      <w:pPr>
+        <w:spacing w:line="480" w:lineRule="auto"/>
+        <w:rPr>
+          <w:rFonts w:ascii="Times" w:hAnsi="Times"/>
+        </w:rPr>
+      </w:pPr>
+      <w:r>
+        <w:rPr>
+          <w:rFonts w:ascii="Times" w:hAnsi="Times"/>
+        </w:rPr>
+        <w:tab/>
+        <w:t>While these two simple speedups will significantly decrease the runtime of our solver, they are</w:t>
+      </w:r>
+      <w:r>
+        <w:rPr>
+          <w:rFonts w:ascii="Times" w:hAnsi="Times"/>
+        </w:rPr>
+        <w:t xml:space="preserve"> not enough for our purposes. </w:t>
+      </w:r>
+      <w:r>
+        <w:rPr>
+          <w:rFonts w:ascii="Times" w:hAnsi="Times"/>
+        </w:rPr>
+        <w:t xml:space="preserve">We will implement two deductions using two well known Sudoku principles. The first principle that we will use is called the naked single, which states that if there is only one </w:t>
+      </w:r>
+      <w:r>
+        <w:rPr>
+          <w:rFonts w:ascii="Times" w:hAnsi="Times"/>
+        </w:rPr>
+        <w:t>possible value th</w:t>
+      </w:r>
+      <w:r>
+        <w:rPr>
+          <w:rFonts w:ascii="Times" w:hAnsi="Times"/>
+        </w:rPr>
+        <w:t>at can go in a position, then that value</w:t>
+      </w:r>
+      <w:r>
+        <w:rPr>
+          <w:rFonts w:ascii="Times" w:hAnsi="Times"/>
+        </w:rPr>
+        <w:t xml:space="preserve"> must go in that position</w:t>
+      </w:r>
+      <w:r>
+        <w:rPr>
+          <w:rFonts w:ascii="Times" w:hAnsi="Times"/>
+        </w:rPr>
+        <w:t xml:space="preserve"> and </w:t>
+      </w:r>
+      <w:r>
+        <w:rPr>
+          <w:rFonts w:ascii="Times" w:hAnsi="Times"/>
+        </w:rPr>
+        <w:t xml:space="preserve">can </w:t>
+      </w:r>
+      <w:r>
+        <w:rPr>
+          <w:rFonts w:ascii="Times" w:hAnsi="Times"/>
+        </w:rPr>
+        <w:t xml:space="preserve">also </w:t>
+      </w:r>
+      <w:r>
+        <w:rPr>
+          <w:rFonts w:ascii="Times" w:hAnsi="Times"/>
+        </w:rPr>
+        <w:t xml:space="preserve">be removed from all of the </w:t>
+      </w:r>
+      <w:r>
+        <w:rPr>
+          <w:rFonts w:ascii="Times" w:hAnsi="Times"/>
+        </w:rPr>
+        <w:t>neighboring positions’ set of possibilities.</w:t>
+      </w:r>
+      <w:r>
+        <w:rPr>
+          <w:rFonts w:ascii="Times" w:hAnsi="Times"/>
+        </w:rPr>
+        <w:t xml:space="preserve"> While this seems extremely obvious, the implications of this principle </w:t>
+      </w:r>
+      <w:r>
+        <w:rPr>
+          <w:rFonts w:ascii="Times" w:hAnsi="Times"/>
+        </w:rPr>
+        <w:t xml:space="preserve">are extremely useful. The second principle that we will implement is the naked subset principle. This principle states that if in a group there are </w:t>
+      </w:r>
+      <w:r>
+        <w:rPr>
+          <w:rFonts w:ascii="Times" w:hAnsi="Times"/>
+          <w:i/>
+        </w:rPr>
+        <w:t>k</w:t>
+      </w:r>
+      <w:r>
+        <w:rPr>
+          <w:rFonts w:ascii="Times" w:hAnsi="Times"/>
+        </w:rPr>
+        <w:t xml:space="preserve"> </w:t>
+      </w:r>
+      <w:r>
+        <w:rPr>
+          <w:rFonts w:ascii="Times" w:hAnsi="Times"/>
+        </w:rPr>
+        <w:t>positions</w:t>
+      </w:r>
+      <w:r>
+        <w:rPr>
+          <w:rFonts w:ascii="Times" w:hAnsi="Times"/>
+        </w:rPr>
+        <w:t xml:space="preserve"> that have only the same </w:t>
+      </w:r>
+      <w:r>
+        <w:rPr>
+          <w:rFonts w:ascii="Times" w:hAnsi="Times"/>
+          <w:i/>
+        </w:rPr>
+        <w:t>k</w:t>
+      </w:r>
+      <w:r>
+        <w:rPr>
+          <w:rFonts w:ascii="Times" w:hAnsi="Times"/>
+        </w:rPr>
+        <w:t xml:space="preserve"> possible values, then those </w:t>
+      </w:r>
+      <w:r>
+        <w:rPr>
+          <w:rFonts w:ascii="Times" w:hAnsi="Times"/>
+          <w:i/>
+        </w:rPr>
+        <w:t>k</w:t>
+      </w:r>
+      <w:r>
+        <w:rPr>
+          <w:rFonts w:ascii="Times" w:hAnsi="Times"/>
+        </w:rPr>
+        <w:t xml:space="preserve"> possible values must be placed in one of those </w:t>
+      </w:r>
+      <w:r>
+        <w:rPr>
+          <w:rFonts w:ascii="Times" w:hAnsi="Times"/>
+        </w:rPr>
+        <w:t>positions and can also be removed from each of the neighboring positions’ set of possibilities.</w:t>
       </w:r>
       <w:bookmarkStart w:id="0" w:name="_GoBack"/>
       <w:bookmarkEnd w:id="0"/>
@@ -1141,55 +1655,7 @@
         <w:rPr>
           <w:rFonts w:ascii="Times" w:hAnsi="Times"/>
         </w:rPr>
-        <w:t>electing any value from 1-9 to place in a position, the brute force method can instead be made to only choose from values that would be valid if placed in that position. This is done by generating a dictionary name</w:t>
-      </w:r>
-      <w:r>
-        <w:rPr>
-          <w:rFonts w:ascii="Times" w:hAnsi="Times"/>
-        </w:rPr>
-        <w:t xml:space="preserve">d </w:t>
-      </w:r>
-      <w:r>
-        <w:rPr>
-          <w:rFonts w:ascii="Andale Mono" w:hAnsi="Andale Mono"/>
-        </w:rPr>
-        <w:t>possible</w:t>
-      </w:r>
-      <w:r>
-        <w:rPr>
-          <w:rFonts w:ascii="Times" w:hAnsi="Times"/>
-        </w:rPr>
-        <w:t>, in which the keys are the positions of blank squares in the puzzle</w:t>
-      </w:r>
-      <w:r>
-        <w:rPr>
-          <w:rFonts w:ascii="Times" w:hAnsi="Times"/>
-        </w:rPr>
-        <w:t xml:space="preserve"> string</w:t>
-      </w:r>
-      <w:r>
-        <w:rPr>
-          <w:rFonts w:ascii="Times" w:hAnsi="Times"/>
-        </w:rPr>
-        <w:t>, represented by a number 0-80</w:t>
-      </w:r>
-      <w:r>
-        <w:rPr>
-          <w:rFonts w:ascii="Times" w:hAnsi="Times"/>
-        </w:rPr>
-        <w:t xml:space="preserve">, every time </w:t>
-      </w:r>
-      <w:r>
-        <w:rPr>
-          <w:rFonts w:ascii="Andale Mono" w:hAnsi="Andale Mono"/>
-        </w:rPr>
-        <w:t>bruteForce</w:t>
-      </w:r>
-      <w:r>
-        <w:rPr>
-          <w:rFonts w:ascii="Times" w:hAnsi="Times"/>
-        </w:rPr>
-        <w:t xml:space="preserve"> is called.</w:t>
+        <w:t xml:space="preserve"> </w:t>
       </w:r>
     </w:p>
     <w:sectPr>

</xml_diff>

<commit_message>
add code to Sudoku Doc
</commit_message>
<xml_diff>
--- a/sudoku/Solving Sudoku Programmatically.docx
+++ b/sudoku/Solving Sudoku Programmatically.docx
@@ -621,43 +621,37 @@
         </w:rPr>
         <w:t xml:space="preserve">Some, but not all, </w:t>
       </w:r>
-      <w:r>
-        <w:rPr>
-          <w:rFonts w:ascii="Times" w:hAnsi="Times"/>
-        </w:rPr>
-        <w:t xml:space="preserve">squares </w:t>
-      </w:r>
-      <w:r>
-        <w:rPr>
-          <w:rFonts w:ascii="Times" w:hAnsi="Times"/>
-        </w:rPr>
-        <w:t>of an unsolved</w:t>
-      </w:r>
-      <w:r>
-        <w:rPr>
-          <w:rFonts w:ascii="Times" w:hAnsi="Times"/>
-        </w:rPr>
-        <w:t xml:space="preserve"> Sudoku puzzle are filled with the numbers 1 through 9</w:t>
-      </w:r>
-      <w:r>
-        <w:rPr>
-          <w:rFonts w:ascii="Times" w:hAnsi="Times"/>
-        </w:rPr>
-        <w:t>.</w:t>
-      </w:r>
-      <w:r>
-        <w:rPr>
-          <w:rFonts w:ascii="Times" w:hAnsi="Times"/>
-        </w:rPr>
-        <w:t xml:space="preserve"> In order to solv</w:t>
-      </w:r>
       <w:bookmarkStart w:id="0" w:name="_GoBack"/>
       <w:bookmarkEnd w:id="0"/>
       <w:r>
         <w:rPr>
           <w:rFonts w:ascii="Times" w:hAnsi="Times"/>
         </w:rPr>
-        <w:t xml:space="preserve">e a Sudoku problem, </w:t>
+        <w:t xml:space="preserve">squares </w:t>
+      </w:r>
+      <w:r>
+        <w:rPr>
+          <w:rFonts w:ascii="Times" w:hAnsi="Times"/>
+        </w:rPr>
+        <w:t>of an unsolved</w:t>
+      </w:r>
+      <w:r>
+        <w:rPr>
+          <w:rFonts w:ascii="Times" w:hAnsi="Times"/>
+        </w:rPr>
+        <w:t xml:space="preserve"> Sudoku puzzle are filled with the numbers 1 through 9</w:t>
+      </w:r>
+      <w:r>
+        <w:rPr>
+          <w:rFonts w:ascii="Times" w:hAnsi="Times"/>
+        </w:rPr>
+        <w:t>.</w:t>
+      </w:r>
+      <w:r>
+        <w:rPr>
+          <w:rFonts w:ascii="Times" w:hAnsi="Times"/>
+        </w:rPr>
+        <w:t xml:space="preserve"> In order to solve a Sudoku problem, </w:t>
       </w:r>
       <w:r>
         <w:rPr>
@@ -765,13 +759,35 @@
         <w:rPr>
           <w:rFonts w:ascii="Times" w:hAnsi="Times"/>
         </w:rPr>
-        <w:t>In our Python code, a Sudoku puzzle will be represented by a string 81 characters long, where ‘.’s represent blank squares. For example, the unsolved Sudoku puzzle above would be represented by this string:’</w:t>
-      </w:r>
-      <w:r>
-        <w:rPr>
-          <w:rFonts w:ascii="Andale Mono" w:hAnsi="Andale Mono"/>
-        </w:rPr>
-        <w:t>53..7</w:t>
+        <w:t xml:space="preserve">In our Python code, a Sudoku puzzle will be represented by a string 81 characters long, where ‘.’s </w:t>
+      </w:r>
+      <w:proofErr w:type="gramStart"/>
+      <w:r>
+        <w:rPr>
+          <w:rFonts w:ascii="Times" w:hAnsi="Times"/>
+        </w:rPr>
+        <w:t>represent</w:t>
+      </w:r>
+      <w:proofErr w:type="gramEnd"/>
+      <w:r>
+        <w:rPr>
+          <w:rFonts w:ascii="Times" w:hAnsi="Times"/>
+        </w:rPr>
+        <w:t xml:space="preserve"> blank squares. For example, the unsolved Sudoku puzzle above would be represented by this string:’</w:t>
+      </w:r>
+      <w:proofErr w:type="gramStart"/>
+      <w:r>
+        <w:rPr>
+          <w:rFonts w:ascii="Andale Mono" w:hAnsi="Andale Mono"/>
+        </w:rPr>
+        <w:t>53..</w:t>
+      </w:r>
+      <w:proofErr w:type="gramEnd"/>
+      <w:r>
+        <w:rPr>
+          <w:rFonts w:ascii="Andale Mono" w:hAnsi="Andale Mono"/>
+        </w:rPr>
+        <w:t>7</w:t>
       </w:r>
       <w:r>
         <w:rPr>
@@ -881,6 +897,7 @@
         </w:rPr>
         <w:t>.28</w:t>
       </w:r>
+      <w:proofErr w:type="gramStart"/>
       <w:r>
         <w:rPr>
           <w:rFonts w:ascii="Andale Mono" w:hAnsi="Andale Mono"/>
@@ -891,7 +908,14 @@
         <w:rPr>
           <w:rFonts w:ascii="Andale Mono" w:hAnsi="Andale Mono"/>
         </w:rPr>
-        <w:t>.419..5</w:t>
+        <w:t>.419..</w:t>
+      </w:r>
+      <w:proofErr w:type="gramEnd"/>
+      <w:r>
+        <w:rPr>
+          <w:rFonts w:ascii="Andale Mono" w:hAnsi="Andale Mono"/>
+        </w:rPr>
+        <w:t>5</w:t>
       </w:r>
       <w:r>
         <w:rPr>
@@ -1173,12 +1197,14 @@
         </w:rPr>
         <w:t xml:space="preserve">We will first create </w:t>
       </w:r>
+      <w:proofErr w:type="spellStart"/>
       <w:r>
         <w:rPr>
           <w:rFonts w:ascii="Andale Mono" w:hAnsi="Andale Mono"/>
         </w:rPr>
         <w:t>allGroups</w:t>
       </w:r>
+      <w:proofErr w:type="spellEnd"/>
       <w:r>
         <w:rPr>
           <w:rFonts w:ascii="Times" w:hAnsi="Times"/>
@@ -1197,24 +1223,28 @@
         </w:rPr>
         <w:t xml:space="preserve">, </w:t>
       </w:r>
+      <w:proofErr w:type="spellStart"/>
       <w:r>
         <w:rPr>
           <w:rFonts w:ascii="Andale Mono" w:hAnsi="Andale Mono"/>
         </w:rPr>
         <w:t>allSyms</w:t>
       </w:r>
+      <w:proofErr w:type="spellEnd"/>
       <w:r>
         <w:rPr>
           <w:rFonts w:ascii="Times" w:hAnsi="Times"/>
         </w:rPr>
         <w:t xml:space="preserve">, a set with all integers between 1 and 9 inclusive, and </w:t>
       </w:r>
+      <w:proofErr w:type="spellStart"/>
       <w:r>
         <w:rPr>
           <w:rFonts w:ascii="Andale Mono" w:hAnsi="Andale Mono"/>
         </w:rPr>
         <w:t>cellNeighbors</w:t>
       </w:r>
+      <w:proofErr w:type="spellEnd"/>
       <w:r>
         <w:rPr>
           <w:rFonts w:ascii="Times" w:hAnsi="Times"/>
@@ -1239,24 +1269,28 @@
         </w:rPr>
         <w:t xml:space="preserve">Please note that </w:t>
       </w:r>
+      <w:proofErr w:type="spellStart"/>
       <w:r>
         <w:rPr>
           <w:rFonts w:ascii="Andale Mono" w:hAnsi="Andale Mono"/>
         </w:rPr>
         <w:t>allGroups</w:t>
       </w:r>
+      <w:proofErr w:type="spellEnd"/>
       <w:r>
         <w:rPr>
           <w:rFonts w:ascii="Times" w:hAnsi="Times"/>
         </w:rPr>
         <w:t xml:space="preserve"> and </w:t>
       </w:r>
+      <w:proofErr w:type="spellStart"/>
       <w:r>
         <w:rPr>
           <w:rFonts w:ascii="Andale Mono" w:hAnsi="Andale Mono"/>
         </w:rPr>
         <w:t>cellNeighbors</w:t>
       </w:r>
+      <w:proofErr w:type="spellEnd"/>
       <w:r>
         <w:rPr>
           <w:rFonts w:ascii="Times" w:hAnsi="Times"/>
@@ -1285,7 +1319,93 @@
         <w:rPr>
           <w:rFonts w:ascii="Times" w:hAnsi="Times"/>
         </w:rPr>
-        <w:t xml:space="preserve"> help greatly. The first real speedup is achieved by making</w:t>
+        <w:t xml:space="preserve"> help greatly. The first real speedup is achieved by making </w:t>
+      </w:r>
+      <w:r>
+        <w:rPr>
+          <w:rFonts w:ascii="Andale Mono" w:hAnsi="Andale Mono"/>
+        </w:rPr>
+        <w:t>bruteForce</w:t>
+      </w:r>
+      <w:r>
+        <w:rPr>
+          <w:rFonts w:ascii="Times" w:hAnsi="Times"/>
+        </w:rPr>
+        <w:t xml:space="preserve"> only choose from values that would be valid if placed in that position instead of </w:t>
+      </w:r>
+      <w:r>
+        <w:rPr>
+          <w:rFonts w:ascii="Times" w:hAnsi="Times"/>
+        </w:rPr>
+        <w:t xml:space="preserve">selecting any value from </w:t>
+      </w:r>
+      <w:proofErr w:type="spellStart"/>
+      <w:r>
+        <w:rPr>
+          <w:rFonts w:ascii="Andale Mono" w:hAnsi="Andale Mono"/>
+        </w:rPr>
+        <w:t>allSyms</w:t>
+      </w:r>
+      <w:proofErr w:type="spellEnd"/>
+      <w:r>
+        <w:rPr>
+          <w:rFonts w:ascii="Times" w:hAnsi="Times"/>
+        </w:rPr>
+        <w:t>. This is done by generating a dictionary name</w:t>
+      </w:r>
+      <w:r>
+        <w:rPr>
+          <w:rFonts w:ascii="Times" w:hAnsi="Times"/>
+        </w:rPr>
+        <w:t xml:space="preserve">d </w:t>
+      </w:r>
+      <w:r>
+        <w:rPr>
+          <w:rFonts w:ascii="Andale Mono" w:hAnsi="Andale Mono"/>
+        </w:rPr>
+        <w:t>possible</w:t>
+      </w:r>
+      <w:r>
+        <w:rPr>
+          <w:rFonts w:ascii="Times" w:hAnsi="Times"/>
+        </w:rPr>
+        <w:t>, in which the keys are the positions of blank squares in the puzzle</w:t>
+      </w:r>
+      <w:r>
+        <w:rPr>
+          <w:rFonts w:ascii="Times" w:hAnsi="Times"/>
+        </w:rPr>
+        <w:t xml:space="preserve"> string</w:t>
+      </w:r>
+      <w:r>
+        <w:rPr>
+          <w:rFonts w:ascii="Times" w:hAnsi="Times"/>
+        </w:rPr>
+        <w:t xml:space="preserve"> and the values are the numbers that can be placed at the blank positions</w:t>
+      </w:r>
+      <w:r>
+        <w:rPr>
+          <w:rFonts w:ascii="Times" w:hAnsi="Times"/>
+        </w:rPr>
+        <w:t xml:space="preserve"> without invalidating the puzzle</w:t>
+      </w:r>
+      <w:r>
+        <w:rPr>
+          <w:rFonts w:ascii="Times" w:hAnsi="Times"/>
+        </w:rPr>
+        <w:t xml:space="preserve">, every time </w:t>
+      </w:r>
+      <w:r>
+        <w:rPr>
+          <w:rFonts w:ascii="Andale Mono" w:hAnsi="Andale Mono"/>
+        </w:rPr>
+        <w:t>bruteForce</w:t>
+      </w:r>
+      <w:r>
+        <w:rPr>
+          <w:rFonts w:ascii="Times" w:hAnsi="Times"/>
+        </w:rPr>
+        <w:t xml:space="preserve"> is called.</w:t>
       </w:r>
       <w:r>
         <w:rPr>
@@ -1297,266 +1417,509 @@
         <w:rPr>
           <w:rFonts w:ascii="Andale Mono" w:hAnsi="Andale Mono"/>
         </w:rPr>
+        <w:t>p</w:t>
+      </w:r>
+      <w:r>
+        <w:rPr>
+          <w:rFonts w:ascii="Andale Mono" w:hAnsi="Andale Mono"/>
+        </w:rPr>
+        <w:t>ossible</w:t>
+      </w:r>
+      <w:r>
+        <w:rPr>
+          <w:rFonts w:ascii="Times" w:hAnsi="Times"/>
+        </w:rPr>
+        <w:t xml:space="preserve"> can be easily generated by iterating through the puzzle string, using the index</w:t>
+      </w:r>
+      <w:r>
+        <w:rPr>
+          <w:rFonts w:ascii="Times" w:hAnsi="Times"/>
+        </w:rPr>
+        <w:t xml:space="preserve">, </w:t>
+      </w:r>
+      <w:proofErr w:type="spellStart"/>
+      <w:r>
+        <w:rPr>
+          <w:rFonts w:ascii="Andale Mono" w:hAnsi="Andale Mono"/>
+        </w:rPr>
+        <w:t>i</w:t>
+      </w:r>
+      <w:proofErr w:type="spellEnd"/>
+      <w:r>
+        <w:rPr>
+          <w:rFonts w:ascii="Times" w:hAnsi="Times"/>
+        </w:rPr>
+        <w:t>,</w:t>
+      </w:r>
+      <w:r>
+        <w:rPr>
+          <w:rFonts w:ascii="Times" w:hAnsi="Times"/>
+        </w:rPr>
+        <w:t xml:space="preserve"> of the string as </w:t>
+      </w:r>
+      <w:proofErr w:type="spellStart"/>
+      <w:r>
+        <w:rPr>
+          <w:rFonts w:ascii="Andale Mono" w:hAnsi="Andale Mono"/>
+        </w:rPr>
+        <w:t>possible</w:t>
+      </w:r>
+      <w:r>
+        <w:rPr>
+          <w:rFonts w:ascii="Times" w:hAnsi="Times"/>
+        </w:rPr>
+        <w:t>’s</w:t>
+      </w:r>
+      <w:proofErr w:type="spellEnd"/>
+      <w:r>
+        <w:rPr>
+          <w:rFonts w:ascii="Times" w:hAnsi="Times"/>
+        </w:rPr>
+        <w:t xml:space="preserve"> key and appending all values t</w:t>
+      </w:r>
+      <w:r>
+        <w:rPr>
+          <w:rFonts w:ascii="Times" w:hAnsi="Times"/>
+        </w:rPr>
+        <w:t>hat are not</w:t>
+      </w:r>
+      <w:r>
+        <w:rPr>
+          <w:rFonts w:ascii="Times" w:hAnsi="Times"/>
+        </w:rPr>
+        <w:t xml:space="preserve"> at the neighboring positions in the puzzle string in </w:t>
+      </w:r>
+      <w:proofErr w:type="spellStart"/>
+      <w:r>
+        <w:rPr>
+          <w:rFonts w:ascii="Andale Mono" w:hAnsi="Andale Mono"/>
+        </w:rPr>
+        <w:t>cellNeighbors</w:t>
+      </w:r>
+      <w:proofErr w:type="spellEnd"/>
+      <w:r>
+        <w:rPr>
+          <w:rFonts w:ascii="Andale Mono" w:hAnsi="Andale Mono"/>
+        </w:rPr>
+        <w:t>[</w:t>
+      </w:r>
+      <w:proofErr w:type="spellStart"/>
+      <w:r>
+        <w:rPr>
+          <w:rFonts w:ascii="Andale Mono" w:hAnsi="Andale Mono"/>
+        </w:rPr>
+        <w:t>i</w:t>
+      </w:r>
+      <w:proofErr w:type="spellEnd"/>
+      <w:r>
+        <w:rPr>
+          <w:rFonts w:ascii="Andale Mono" w:hAnsi="Andale Mono"/>
+        </w:rPr>
+        <w:t>]</w:t>
+      </w:r>
+      <w:r>
+        <w:rPr>
+          <w:rFonts w:ascii="Times" w:hAnsi="Times"/>
+        </w:rPr>
+        <w:t>.</w:t>
+      </w:r>
+      <w:r>
+        <w:rPr>
+          <w:rFonts w:ascii="Times" w:hAnsi="Times"/>
+        </w:rPr>
+        <w:t xml:space="preserve"> </w:t>
+      </w:r>
+    </w:p>
+    <w:p>
+      <w:pPr>
+        <w:rPr>
+          <w:rFonts w:ascii="Andale Mono" w:hAnsi="Andale Mono"/>
+        </w:rPr>
+      </w:pPr>
+      <w:proofErr w:type="spellStart"/>
+      <w:r>
+        <w:rPr>
+          <w:rFonts w:ascii="Andale Mono" w:hAnsi="Andale Mono"/>
+        </w:rPr>
+        <w:t>def</w:t>
+      </w:r>
+      <w:proofErr w:type="spellEnd"/>
+      <w:r>
+        <w:rPr>
+          <w:rFonts w:ascii="Andale Mono" w:hAnsi="Andale Mono"/>
+        </w:rPr>
+        <w:t xml:space="preserve"> </w:t>
+      </w:r>
+      <w:proofErr w:type="spellStart"/>
+      <w:r>
+        <w:rPr>
+          <w:rFonts w:ascii="Andale Mono" w:hAnsi="Andale Mono"/>
+        </w:rPr>
+        <w:t>findPossible</w:t>
+      </w:r>
+      <w:proofErr w:type="spellEnd"/>
+      <w:r>
+        <w:rPr>
+          <w:rFonts w:ascii="Andale Mono" w:hAnsi="Andale Mono"/>
+        </w:rPr>
+        <w:t>(puzzle):</w:t>
+      </w:r>
+    </w:p>
+    <w:p>
+      <w:pPr>
+        <w:rPr>
+          <w:rFonts w:ascii="Andale Mono" w:hAnsi="Andale Mono"/>
+        </w:rPr>
+      </w:pPr>
+      <w:r>
+        <w:rPr>
+          <w:rFonts w:ascii="Andale Mono" w:hAnsi="Andale Mono"/>
+        </w:rPr>
+        <w:t xml:space="preserve">    </w:t>
+      </w:r>
+      <w:proofErr w:type="spellStart"/>
+      <w:r>
+        <w:rPr>
+          <w:rFonts w:ascii="Andale Mono" w:hAnsi="Andale Mono"/>
+        </w:rPr>
+        <w:t>allPossible</w:t>
+      </w:r>
+      <w:proofErr w:type="spellEnd"/>
+      <w:r>
+        <w:rPr>
+          <w:rFonts w:ascii="Andale Mono" w:hAnsi="Andale Mono"/>
+        </w:rPr>
+        <w:t xml:space="preserve"> = {</w:t>
+      </w:r>
+      <w:proofErr w:type="spellStart"/>
+      <w:proofErr w:type="gramStart"/>
+      <w:r>
+        <w:rPr>
+          <w:rFonts w:ascii="Andale Mono" w:hAnsi="Andale Mono"/>
+        </w:rPr>
+        <w:t>i</w:t>
+      </w:r>
+      <w:proofErr w:type="spellEnd"/>
+      <w:r>
+        <w:rPr>
+          <w:rFonts w:ascii="Andale Mono" w:hAnsi="Andale Mono"/>
+        </w:rPr>
+        <w:t xml:space="preserve"> :</w:t>
+      </w:r>
+      <w:proofErr w:type="gramEnd"/>
+      <w:r>
+        <w:rPr>
+          <w:rFonts w:ascii="Andale Mono" w:hAnsi="Andale Mono"/>
+        </w:rPr>
+        <w:t xml:space="preserve"> </w:t>
+      </w:r>
+      <w:proofErr w:type="spellStart"/>
+      <w:r>
+        <w:rPr>
+          <w:rFonts w:ascii="Andale Mono" w:hAnsi="Andale Mono"/>
+        </w:rPr>
+        <w:t>allSyms</w:t>
+      </w:r>
+      <w:proofErr w:type="spellEnd"/>
+      <w:r>
+        <w:rPr>
+          <w:rFonts w:ascii="Andale Mono" w:hAnsi="Andale Mono"/>
+        </w:rPr>
+        <w:t xml:space="preserve"> - {puzzle[</w:t>
+      </w:r>
+      <w:proofErr w:type="spellStart"/>
+      <w:r>
+        <w:rPr>
+          <w:rFonts w:ascii="Andale Mono" w:hAnsi="Andale Mono"/>
+        </w:rPr>
+        <w:t>ps</w:t>
+      </w:r>
+      <w:proofErr w:type="spellEnd"/>
+      <w:r>
+        <w:rPr>
+          <w:rFonts w:ascii="Andale Mono" w:hAnsi="Andale Mono"/>
+        </w:rPr>
+        <w:t xml:space="preserve">] for </w:t>
+      </w:r>
+      <w:proofErr w:type="spellStart"/>
+      <w:r>
+        <w:rPr>
+          <w:rFonts w:ascii="Andale Mono" w:hAnsi="Andale Mono"/>
+        </w:rPr>
+        <w:t>ps</w:t>
+      </w:r>
+      <w:proofErr w:type="spellEnd"/>
+      <w:r>
+        <w:rPr>
+          <w:rFonts w:ascii="Andale Mono" w:hAnsi="Andale Mono"/>
+        </w:rPr>
+        <w:t xml:space="preserve"> in </w:t>
+      </w:r>
+      <w:proofErr w:type="spellStart"/>
+      <w:r>
+        <w:rPr>
+          <w:rFonts w:ascii="Andale Mono" w:hAnsi="Andale Mono"/>
+        </w:rPr>
+        <w:t>cellNeighbors</w:t>
+      </w:r>
+      <w:proofErr w:type="spellEnd"/>
+      <w:r>
+        <w:rPr>
+          <w:rFonts w:ascii="Andale Mono" w:hAnsi="Andale Mono"/>
+        </w:rPr>
+        <w:t>[</w:t>
+      </w:r>
+      <w:proofErr w:type="spellStart"/>
+      <w:r>
+        <w:rPr>
+          <w:rFonts w:ascii="Andale Mono" w:hAnsi="Andale Mono"/>
+        </w:rPr>
+        <w:t>i</w:t>
+      </w:r>
+      <w:proofErr w:type="spellEnd"/>
+      <w:r>
+        <w:rPr>
+          <w:rFonts w:ascii="Andale Mono" w:hAnsi="Andale Mono"/>
+        </w:rPr>
+        <w:t>] if puzzle[</w:t>
+      </w:r>
+      <w:proofErr w:type="spellStart"/>
+      <w:r>
+        <w:rPr>
+          <w:rFonts w:ascii="Andale Mono" w:hAnsi="Andale Mono"/>
+        </w:rPr>
+        <w:t>ps</w:t>
+      </w:r>
+      <w:proofErr w:type="spellEnd"/>
+      <w:r>
+        <w:rPr>
+          <w:rFonts w:ascii="Andale Mono" w:hAnsi="Andale Mono"/>
+        </w:rPr>
+        <w:t xml:space="preserve">] != '.'} for </w:t>
+      </w:r>
+      <w:proofErr w:type="spellStart"/>
+      <w:r>
+        <w:rPr>
+          <w:rFonts w:ascii="Andale Mono" w:hAnsi="Andale Mono"/>
+        </w:rPr>
+        <w:t>i</w:t>
+      </w:r>
+      <w:proofErr w:type="spellEnd"/>
+      <w:r>
+        <w:rPr>
+          <w:rFonts w:ascii="Andale Mono" w:hAnsi="Andale Mono"/>
+        </w:rPr>
+        <w:t xml:space="preserve"> in range(0, 81)}</w:t>
+      </w:r>
+    </w:p>
+    <w:p>
+      <w:pPr>
+        <w:rPr>
+          <w:rFonts w:ascii="Andale Mono" w:hAnsi="Andale Mono"/>
+        </w:rPr>
+      </w:pPr>
+      <w:r>
+        <w:rPr>
+          <w:rFonts w:ascii="Andale Mono" w:hAnsi="Andale Mono"/>
+        </w:rPr>
+        <w:t xml:space="preserve">    return {</w:t>
+      </w:r>
+      <w:proofErr w:type="spellStart"/>
+      <w:proofErr w:type="gramStart"/>
+      <w:r>
+        <w:rPr>
+          <w:rFonts w:ascii="Andale Mono" w:hAnsi="Andale Mono"/>
+        </w:rPr>
+        <w:t>i</w:t>
+      </w:r>
+      <w:proofErr w:type="spellEnd"/>
+      <w:r>
+        <w:rPr>
+          <w:rFonts w:ascii="Andale Mono" w:hAnsi="Andale Mono"/>
+        </w:rPr>
+        <w:t xml:space="preserve"> :</w:t>
+      </w:r>
+      <w:proofErr w:type="gramEnd"/>
+      <w:r>
+        <w:rPr>
+          <w:rFonts w:ascii="Andale Mono" w:hAnsi="Andale Mono"/>
+        </w:rPr>
+        <w:t xml:space="preserve"> </w:t>
+      </w:r>
+      <w:proofErr w:type="spellStart"/>
+      <w:r>
+        <w:rPr>
+          <w:rFonts w:ascii="Andale Mono" w:hAnsi="Andale Mono"/>
+        </w:rPr>
+        <w:t>allPossible</w:t>
+      </w:r>
+      <w:proofErr w:type="spellEnd"/>
+      <w:r>
+        <w:rPr>
+          <w:rFonts w:ascii="Andale Mono" w:hAnsi="Andale Mono"/>
+        </w:rPr>
+        <w:t>[</w:t>
+      </w:r>
+      <w:proofErr w:type="spellStart"/>
+      <w:r>
+        <w:rPr>
+          <w:rFonts w:ascii="Andale Mono" w:hAnsi="Andale Mono"/>
+        </w:rPr>
+        <w:t>i</w:t>
+      </w:r>
+      <w:proofErr w:type="spellEnd"/>
+      <w:r>
+        <w:rPr>
+          <w:rFonts w:ascii="Andale Mono" w:hAnsi="Andale Mono"/>
+        </w:rPr>
+        <w:t xml:space="preserve">] for </w:t>
+      </w:r>
+      <w:proofErr w:type="spellStart"/>
+      <w:r>
+        <w:rPr>
+          <w:rFonts w:ascii="Andale Mono" w:hAnsi="Andale Mono"/>
+        </w:rPr>
+        <w:t>i</w:t>
+      </w:r>
+      <w:proofErr w:type="spellEnd"/>
+      <w:r>
+        <w:rPr>
+          <w:rFonts w:ascii="Andale Mono" w:hAnsi="Andale Mono"/>
+        </w:rPr>
+        <w:t xml:space="preserve"> in </w:t>
+      </w:r>
+      <w:proofErr w:type="spellStart"/>
+      <w:r>
+        <w:rPr>
+          <w:rFonts w:ascii="Andale Mono" w:hAnsi="Andale Mono"/>
+        </w:rPr>
+        <w:t>allPossible</w:t>
+      </w:r>
+      <w:proofErr w:type="spellEnd"/>
+      <w:r>
+        <w:rPr>
+          <w:rFonts w:ascii="Andale Mono" w:hAnsi="Andale Mono"/>
+        </w:rPr>
+        <w:t xml:space="preserve"> if puzzle[</w:t>
+      </w:r>
+      <w:proofErr w:type="spellStart"/>
+      <w:r>
+        <w:rPr>
+          <w:rFonts w:ascii="Andale Mono" w:hAnsi="Andale Mono"/>
+        </w:rPr>
+        <w:t>i</w:t>
+      </w:r>
+      <w:proofErr w:type="spellEnd"/>
+      <w:r>
+        <w:rPr>
+          <w:rFonts w:ascii="Andale Mono" w:hAnsi="Andale Mono"/>
+        </w:rPr>
+        <w:t xml:space="preserve">] not in </w:t>
+      </w:r>
+      <w:proofErr w:type="spellStart"/>
+      <w:r>
+        <w:rPr>
+          <w:rFonts w:ascii="Andale Mono" w:hAnsi="Andale Mono"/>
+        </w:rPr>
+        <w:t>allPossible</w:t>
+      </w:r>
+      <w:proofErr w:type="spellEnd"/>
+      <w:r>
+        <w:rPr>
+          <w:rFonts w:ascii="Andale Mono" w:hAnsi="Andale Mono"/>
+        </w:rPr>
+        <w:t>[</w:t>
+      </w:r>
+      <w:proofErr w:type="spellStart"/>
+      <w:r>
+        <w:rPr>
+          <w:rFonts w:ascii="Andale Mono" w:hAnsi="Andale Mono"/>
+        </w:rPr>
+        <w:t>i</w:t>
+      </w:r>
+      <w:proofErr w:type="spellEnd"/>
+      <w:r>
+        <w:rPr>
+          <w:rFonts w:ascii="Andale Mono" w:hAnsi="Andale Mono"/>
+        </w:rPr>
+        <w:t>]}</w:t>
+      </w:r>
+    </w:p>
+    <w:p>
+      <w:pPr>
+        <w:spacing w:line="480" w:lineRule="auto"/>
+        <w:ind w:firstLine="720"/>
+        <w:rPr>
+          <w:rFonts w:ascii="Times" w:hAnsi="Times"/>
+        </w:rPr>
+      </w:pPr>
+      <w:r>
+        <w:rPr>
+          <w:rFonts w:ascii="Times" w:hAnsi="Times"/>
+        </w:rPr>
+        <w:t xml:space="preserve">Selecting values </w:t>
+      </w:r>
+      <w:r>
+        <w:rPr>
+          <w:rFonts w:ascii="Times" w:hAnsi="Times"/>
+        </w:rPr>
+        <w:t>using</w:t>
+      </w:r>
+      <w:r>
+        <w:rPr>
+          <w:rFonts w:ascii="Times" w:hAnsi="Times"/>
+        </w:rPr>
+        <w:t xml:space="preserve"> </w:t>
+      </w:r>
+      <w:r>
+        <w:rPr>
+          <w:rFonts w:ascii="Andale Mono" w:hAnsi="Andale Mono"/>
+        </w:rPr>
+        <w:t>possible</w:t>
+      </w:r>
+      <w:r>
+        <w:rPr>
+          <w:rFonts w:ascii="Times" w:hAnsi="Times"/>
+        </w:rPr>
+        <w:t xml:space="preserve"> instead of any value </w:t>
+      </w:r>
+      <w:r>
+        <w:rPr>
+          <w:rFonts w:ascii="Times" w:hAnsi="Times"/>
+        </w:rPr>
+        <w:t xml:space="preserve">in </w:t>
+      </w:r>
+      <w:proofErr w:type="spellStart"/>
+      <w:r>
+        <w:rPr>
+          <w:rFonts w:ascii="Andale Mono" w:hAnsi="Andale Mono"/>
+        </w:rPr>
+        <w:t>allSyms</w:t>
+      </w:r>
+      <w:proofErr w:type="spellEnd"/>
+      <w:r>
+        <w:rPr>
+          <w:rFonts w:ascii="Times" w:hAnsi="Times"/>
+        </w:rPr>
+        <w:t xml:space="preserve"> </w:t>
+      </w:r>
+      <w:r>
+        <w:rPr>
+          <w:rFonts w:ascii="Times" w:hAnsi="Times"/>
+        </w:rPr>
+        <w:t xml:space="preserve">significantly reduces the number of recursive calls to </w:t>
+      </w:r>
+      <w:r>
+        <w:rPr>
+          <w:rFonts w:ascii="Andale Mono" w:hAnsi="Andale Mono"/>
+        </w:rPr>
         <w:t>bruteForce</w:t>
       </w:r>
       <w:r>
         <w:rPr>
           <w:rFonts w:ascii="Times" w:hAnsi="Times"/>
         </w:rPr>
-        <w:t xml:space="preserve"> </w:t>
-      </w:r>
-      <w:r>
-        <w:rPr>
-          <w:rFonts w:ascii="Times" w:hAnsi="Times"/>
-        </w:rPr>
-        <w:t xml:space="preserve">only </w:t>
-      </w:r>
-      <w:r>
-        <w:rPr>
-          <w:rFonts w:ascii="Times" w:hAnsi="Times"/>
-        </w:rPr>
-        <w:t>choose from values that would be valid if placed in that position</w:t>
-      </w:r>
-      <w:r>
-        <w:rPr>
-          <w:rFonts w:ascii="Times" w:hAnsi="Times"/>
-        </w:rPr>
-        <w:t xml:space="preserve"> instead of </w:t>
-      </w:r>
-      <w:r>
-        <w:rPr>
-          <w:rFonts w:ascii="Times" w:hAnsi="Times"/>
-        </w:rPr>
-        <w:t xml:space="preserve">selecting any value from </w:t>
-      </w:r>
-      <w:r>
-        <w:rPr>
-          <w:rFonts w:ascii="Andale Mono" w:hAnsi="Andale Mono"/>
-        </w:rPr>
-        <w:t>allSyms</w:t>
-      </w:r>
-      <w:r>
-        <w:rPr>
-          <w:rFonts w:ascii="Times" w:hAnsi="Times"/>
-        </w:rPr>
-        <w:t>. This is done by generating a dictionary name</w:t>
-      </w:r>
-      <w:r>
-        <w:rPr>
-          <w:rFonts w:ascii="Times" w:hAnsi="Times"/>
-        </w:rPr>
-        <w:t xml:space="preserve">d </w:t>
-      </w:r>
-      <w:r>
-        <w:rPr>
-          <w:rFonts w:ascii="Andale Mono" w:hAnsi="Andale Mono"/>
-        </w:rPr>
-        <w:t>possible</w:t>
-      </w:r>
-      <w:r>
-        <w:rPr>
-          <w:rFonts w:ascii="Times" w:hAnsi="Times"/>
-        </w:rPr>
-        <w:t>, in which the keys are the positions of blank squares in the puzzle</w:t>
-      </w:r>
-      <w:r>
-        <w:rPr>
-          <w:rFonts w:ascii="Times" w:hAnsi="Times"/>
-        </w:rPr>
-        <w:t xml:space="preserve"> string</w:t>
-      </w:r>
-      <w:r>
-        <w:rPr>
-          <w:rFonts w:ascii="Times" w:hAnsi="Times"/>
-        </w:rPr>
-        <w:t xml:space="preserve"> and the values are the numbers that can be placed at the blank positions</w:t>
-      </w:r>
-      <w:r>
-        <w:rPr>
-          <w:rFonts w:ascii="Times" w:hAnsi="Times"/>
-        </w:rPr>
-        <w:t xml:space="preserve"> without invalidating the puzzle</w:t>
-      </w:r>
-      <w:r>
-        <w:rPr>
-          <w:rFonts w:ascii="Times" w:hAnsi="Times"/>
-        </w:rPr>
-        <w:t xml:space="preserve">, every time </w:t>
-      </w:r>
-      <w:r>
-        <w:rPr>
-          <w:rFonts w:ascii="Andale Mono" w:hAnsi="Andale Mono"/>
-        </w:rPr>
-        <w:t>bruteForce</w:t>
-      </w:r>
-      <w:r>
-        <w:rPr>
-          <w:rFonts w:ascii="Times" w:hAnsi="Times"/>
-        </w:rPr>
-        <w:t xml:space="preserve"> is called.</w:t>
-      </w:r>
-      <w:r>
-        <w:rPr>
-          <w:rFonts w:ascii="Times" w:hAnsi="Times"/>
-        </w:rPr>
-        <w:t xml:space="preserve"> </w:t>
-      </w:r>
-      <w:r>
-        <w:rPr>
-          <w:rFonts w:ascii="Andale Mono" w:hAnsi="Andale Mono"/>
-        </w:rPr>
-        <w:t>p</w:t>
-      </w:r>
-      <w:r>
-        <w:rPr>
-          <w:rFonts w:ascii="Andale Mono" w:hAnsi="Andale Mono"/>
-        </w:rPr>
-        <w:t>ossible</w:t>
-      </w:r>
-      <w:r>
-        <w:rPr>
-          <w:rFonts w:ascii="Times" w:hAnsi="Times"/>
-        </w:rPr>
-        <w:t xml:space="preserve"> can be easily generated by iterating through the puzzle string, using the index</w:t>
-      </w:r>
-      <w:r>
-        <w:rPr>
-          <w:rFonts w:ascii="Times" w:hAnsi="Times"/>
-        </w:rPr>
-        <w:t xml:space="preserve">, </w:t>
-      </w:r>
-      <w:r>
-        <w:rPr>
-          <w:rFonts w:ascii="Andale Mono" w:hAnsi="Andale Mono"/>
-        </w:rPr>
-        <w:t>i</w:t>
-      </w:r>
-      <w:r>
-        <w:rPr>
-          <w:rFonts w:ascii="Times" w:hAnsi="Times"/>
-        </w:rPr>
-        <w:t>,</w:t>
-      </w:r>
-      <w:r>
-        <w:rPr>
-          <w:rFonts w:ascii="Times" w:hAnsi="Times"/>
-        </w:rPr>
-        <w:t xml:space="preserve"> of the string as </w:t>
-      </w:r>
-      <w:r>
-        <w:rPr>
-          <w:rFonts w:ascii="Andale Mono" w:hAnsi="Andale Mono"/>
-        </w:rPr>
-        <w:t>possible</w:t>
-      </w:r>
-      <w:r>
-        <w:rPr>
-          <w:rFonts w:ascii="Times" w:hAnsi="Times"/>
-        </w:rPr>
-        <w:t>’s key and appending all values t</w:t>
-      </w:r>
-      <w:r>
-        <w:rPr>
-          <w:rFonts w:ascii="Times" w:hAnsi="Times"/>
-        </w:rPr>
-        <w:t>hat are not</w:t>
-      </w:r>
-      <w:r>
-        <w:rPr>
-          <w:rFonts w:ascii="Times" w:hAnsi="Times"/>
-        </w:rPr>
-        <w:t xml:space="preserve"> at the neighboring positions in the puzzle string in </w:t>
-      </w:r>
-      <w:r>
-        <w:rPr>
-          <w:rFonts w:ascii="Andale Mono" w:hAnsi="Andale Mono"/>
-        </w:rPr>
-        <w:t>cellNeighbors[i]</w:t>
-      </w:r>
-      <w:r>
-        <w:rPr>
-          <w:rFonts w:ascii="Times" w:hAnsi="Times"/>
-        </w:rPr>
-        <w:t>.</w:t>
-      </w:r>
-      <w:r>
-        <w:rPr>
-          <w:rFonts w:ascii="Times" w:hAnsi="Times"/>
-        </w:rPr>
-        <w:t xml:space="preserve"> </w:t>
-      </w:r>
-      <w:r>
-        <w:rPr>
-          <w:rFonts w:ascii="Times" w:hAnsi="Times"/>
-        </w:rPr>
-        <w:t xml:space="preserve">Selecting values </w:t>
-      </w:r>
-      <w:r>
-        <w:rPr>
-          <w:rFonts w:ascii="Times" w:hAnsi="Times"/>
-        </w:rPr>
-        <w:t>using</w:t>
-      </w:r>
-      <w:r>
-        <w:rPr>
-          <w:rFonts w:ascii="Times" w:hAnsi="Times"/>
-        </w:rPr>
-        <w:t xml:space="preserve"> </w:t>
-      </w:r>
-      <w:r>
-        <w:rPr>
-          <w:rFonts w:ascii="Andale Mono" w:hAnsi="Andale Mono"/>
-        </w:rPr>
-        <w:t>possible</w:t>
-      </w:r>
-      <w:r>
-        <w:rPr>
-          <w:rFonts w:ascii="Times" w:hAnsi="Times"/>
-        </w:rPr>
-        <w:t xml:space="preserve"> instead of any value </w:t>
-      </w:r>
-      <w:r>
-        <w:rPr>
-          <w:rFonts w:ascii="Times" w:hAnsi="Times"/>
-        </w:rPr>
-        <w:t xml:space="preserve">in </w:t>
-      </w:r>
-      <w:r>
-        <w:rPr>
-          <w:rFonts w:ascii="Andale Mono" w:hAnsi="Andale Mono"/>
-        </w:rPr>
-        <w:t>allSyms</w:t>
-      </w:r>
-      <w:r>
-        <w:rPr>
-          <w:rFonts w:ascii="Times" w:hAnsi="Times"/>
-        </w:rPr>
-        <w:t xml:space="preserve"> </w:t>
-      </w:r>
-      <w:r>
-        <w:rPr>
-          <w:rFonts w:ascii="Times" w:hAnsi="Times"/>
-        </w:rPr>
-        <w:t xml:space="preserve">significantly reduces the number of recursive calls to </w:t>
-      </w:r>
-      <w:r>
-        <w:rPr>
-          <w:rFonts w:ascii="Andale Mono" w:hAnsi="Andale Mono"/>
-        </w:rPr>
-        <w:t>bruteForce</w:t>
-      </w:r>
-      <w:r>
-        <w:rPr>
-          <w:rFonts w:ascii="Times" w:hAnsi="Times"/>
-        </w:rPr>
-        <w:t xml:space="preserve"> and speeds up </w:t>
-      </w:r>
-      <w:r>
-        <w:rPr>
-          <w:rFonts w:ascii="Times" w:hAnsi="Times"/>
-        </w:rPr>
-        <w:lastRenderedPageBreak/>
-        <w:t xml:space="preserve">the program. Furthermore, </w:t>
+        <w:t xml:space="preserve"> and speeds up the program. Furthermore, </w:t>
       </w:r>
       <w:r>
         <w:rPr>
@@ -1768,6 +2131,7 @@
         </w:rPr>
         <w:t xml:space="preserve">We will implement these two deduction by creating a </w:t>
       </w:r>
+      <w:proofErr w:type="spellStart"/>
       <w:r>
         <w:rPr>
           <w:rFonts w:ascii="Andale Mono" w:hAnsi="Andale Mono"/>
@@ -1780,6 +2144,7 @@
         </w:rPr>
         <w:t>s</w:t>
       </w:r>
+      <w:proofErr w:type="spellEnd"/>
       <w:r>
         <w:rPr>
           <w:rFonts w:ascii="Times" w:hAnsi="Times"/>
@@ -1840,12 +2205,14 @@
         </w:rPr>
         <w:t xml:space="preserve"> call, we will generate possible at the beginning of </w:t>
       </w:r>
+      <w:proofErr w:type="spellStart"/>
       <w:r>
         <w:rPr>
           <w:rFonts w:ascii="Andale Mono" w:hAnsi="Andale Mono"/>
         </w:rPr>
         <w:t>makeDeductions</w:t>
       </w:r>
+      <w:proofErr w:type="spellEnd"/>
       <w:r>
         <w:rPr>
           <w:rFonts w:ascii="Times" w:hAnsi="Times"/>
@@ -1916,7 +2283,21 @@
         <w:rPr>
           <w:rFonts w:ascii="Times" w:hAnsi="Times"/>
         </w:rPr>
-        <w:t xml:space="preserve"> Inside makeDeductions, </w:t>
+        <w:t xml:space="preserve"> Inside </w:t>
+      </w:r>
+      <w:proofErr w:type="spellStart"/>
+      <w:r>
+        <w:rPr>
+          <w:rFonts w:ascii="Times" w:hAnsi="Times"/>
+        </w:rPr>
+        <w:t>makeDeductions</w:t>
+      </w:r>
+      <w:proofErr w:type="spellEnd"/>
+      <w:r>
+        <w:rPr>
+          <w:rFonts w:ascii="Times" w:hAnsi="Times"/>
+        </w:rPr>
+        <w:t xml:space="preserve">, </w:t>
       </w:r>
       <w:r>
         <w:rPr>
@@ -1924,12 +2305,14 @@
         </w:rPr>
         <w:t xml:space="preserve">we will effect our first principle, the naked single, by iterating through each </w:t>
       </w:r>
+      <w:proofErr w:type="spellStart"/>
       <w:r>
         <w:rPr>
           <w:rFonts w:ascii="Andale Mono" w:hAnsi="Andale Mono"/>
         </w:rPr>
         <w:t>pos</w:t>
       </w:r>
+      <w:proofErr w:type="spellEnd"/>
       <w:r>
         <w:rPr>
           <w:rFonts w:ascii="Times" w:hAnsi="Times"/>
@@ -1946,14 +2329,370 @@
         <w:rPr>
           <w:rFonts w:ascii="Times" w:hAnsi="Times"/>
         </w:rPr>
-        <w:t xml:space="preserve">. If the character in the puzzle at position </w:t>
-      </w:r>
+        <w:t xml:space="preserve">. </w:t>
+      </w:r>
+    </w:p>
+    <w:p>
+      <w:pPr>
+        <w:rPr>
+          <w:rFonts w:ascii="Andale Mono" w:hAnsi="Andale Mono"/>
+        </w:rPr>
+      </w:pPr>
+      <w:r>
+        <w:rPr>
+          <w:rFonts w:ascii="Andale Mono" w:hAnsi="Andale Mono"/>
+        </w:rPr>
+        <w:t xml:space="preserve">for </w:t>
+      </w:r>
+      <w:proofErr w:type="spellStart"/>
       <w:r>
         <w:rPr>
           <w:rFonts w:ascii="Andale Mono" w:hAnsi="Andale Mono"/>
         </w:rPr>
         <w:t>pos</w:t>
       </w:r>
+      <w:proofErr w:type="spellEnd"/>
+      <w:r>
+        <w:rPr>
+          <w:rFonts w:ascii="Andale Mono" w:hAnsi="Andale Mono"/>
+        </w:rPr>
+        <w:t xml:space="preserve"> in possible:</w:t>
+      </w:r>
+    </w:p>
+    <w:p>
+      <w:pPr>
+        <w:rPr>
+          <w:rFonts w:ascii="Andale Mono" w:hAnsi="Andale Mono"/>
+        </w:rPr>
+      </w:pPr>
+      <w:r>
+        <w:rPr>
+          <w:rFonts w:ascii="Andale Mono" w:hAnsi="Andale Mono"/>
+        </w:rPr>
+        <w:t xml:space="preserve">        if puzzle[</w:t>
+      </w:r>
+      <w:proofErr w:type="spellStart"/>
+      <w:r>
+        <w:rPr>
+          <w:rFonts w:ascii="Andale Mono" w:hAnsi="Andale Mono"/>
+        </w:rPr>
+        <w:t>pos</w:t>
+      </w:r>
+      <w:proofErr w:type="spellEnd"/>
+      <w:r>
+        <w:rPr>
+          <w:rFonts w:ascii="Andale Mono" w:hAnsi="Andale Mono"/>
+        </w:rPr>
+        <w:t>] == ".":</w:t>
+      </w:r>
+    </w:p>
+    <w:p>
+      <w:pPr>
+        <w:ind w:left="720"/>
+        <w:rPr>
+          <w:rFonts w:ascii="Andale Mono" w:hAnsi="Andale Mono"/>
+        </w:rPr>
+      </w:pPr>
+      <w:r>
+        <w:rPr>
+          <w:rFonts w:ascii="Andale Mono" w:hAnsi="Andale Mono"/>
+        </w:rPr>
+        <w:t xml:space="preserve">   </w:t>
+      </w:r>
+      <w:r>
+        <w:rPr>
+          <w:rFonts w:ascii="Andale Mono" w:hAnsi="Andale Mono"/>
+        </w:rPr>
+        <w:t>'''If only one value is not excluded from being in a box, then the value must go in that box'''</w:t>
+      </w:r>
+    </w:p>
+    <w:p>
+      <w:pPr>
+        <w:rPr>
+          <w:rFonts w:ascii="Andale Mono" w:hAnsi="Andale Mono"/>
+        </w:rPr>
+      </w:pPr>
+      <w:r>
+        <w:rPr>
+          <w:rFonts w:ascii="Andale Mono" w:hAnsi="Andale Mono"/>
+        </w:rPr>
+        <w:t xml:space="preserve">            if </w:t>
+      </w:r>
+      <w:proofErr w:type="spellStart"/>
+      <w:r>
+        <w:rPr>
+          <w:rFonts w:ascii="Andale Mono" w:hAnsi="Andale Mono"/>
+        </w:rPr>
+        <w:t>len</w:t>
+      </w:r>
+      <w:proofErr w:type="spellEnd"/>
+      <w:r>
+        <w:rPr>
+          <w:rFonts w:ascii="Andale Mono" w:hAnsi="Andale Mono"/>
+        </w:rPr>
+        <w:t>(possible[</w:t>
+      </w:r>
+      <w:proofErr w:type="spellStart"/>
+      <w:r>
+        <w:rPr>
+          <w:rFonts w:ascii="Andale Mono" w:hAnsi="Andale Mono"/>
+        </w:rPr>
+        <w:t>pos</w:t>
+      </w:r>
+      <w:proofErr w:type="spellEnd"/>
+      <w:r>
+        <w:rPr>
+          <w:rFonts w:ascii="Andale Mono" w:hAnsi="Andale Mono"/>
+        </w:rPr>
+        <w:t>]) == 1:</w:t>
+      </w:r>
+    </w:p>
+    <w:p>
+      <w:pPr>
+        <w:rPr>
+          <w:rFonts w:ascii="Andale Mono" w:hAnsi="Andale Mono"/>
+        </w:rPr>
+      </w:pPr>
+      <w:r>
+        <w:rPr>
+          <w:rFonts w:ascii="Andale Mono" w:hAnsi="Andale Mono"/>
+        </w:rPr>
+        <w:t xml:space="preserve">      </w:t>
+      </w:r>
+      <w:r>
+        <w:rPr>
+          <w:rFonts w:ascii="Andale Mono" w:hAnsi="Andale Mono"/>
+        </w:rPr>
+        <w:t xml:space="preserve">          for char in possible[</w:t>
+      </w:r>
+      <w:proofErr w:type="spellStart"/>
+      <w:r>
+        <w:rPr>
+          <w:rFonts w:ascii="Andale Mono" w:hAnsi="Andale Mono"/>
+        </w:rPr>
+        <w:t>pos</w:t>
+      </w:r>
+      <w:proofErr w:type="spellEnd"/>
+      <w:r>
+        <w:rPr>
+          <w:rFonts w:ascii="Andale Mono" w:hAnsi="Andale Mono"/>
+        </w:rPr>
+        <w:t>]:</w:t>
+      </w:r>
+    </w:p>
+    <w:p>
+      <w:pPr>
+        <w:rPr>
+          <w:rFonts w:ascii="Andale Mono" w:hAnsi="Andale Mono"/>
+        </w:rPr>
+      </w:pPr>
+      <w:r>
+        <w:rPr>
+          <w:rFonts w:ascii="Andale Mono" w:hAnsi="Andale Mono"/>
+        </w:rPr>
+        <w:t xml:space="preserve">              </w:t>
+      </w:r>
+      <w:r>
+        <w:rPr>
+          <w:rFonts w:ascii="Andale Mono" w:hAnsi="Andale Mono"/>
+        </w:rPr>
+        <w:t xml:space="preserve">      for check in </w:t>
+      </w:r>
+      <w:proofErr w:type="spellStart"/>
+      <w:r>
+        <w:rPr>
+          <w:rFonts w:ascii="Andale Mono" w:hAnsi="Andale Mono"/>
+        </w:rPr>
+        <w:t>cellNeighbors</w:t>
+      </w:r>
+      <w:proofErr w:type="spellEnd"/>
+      <w:r>
+        <w:rPr>
+          <w:rFonts w:ascii="Andale Mono" w:hAnsi="Andale Mono"/>
+        </w:rPr>
+        <w:t>[</w:t>
+      </w:r>
+      <w:proofErr w:type="spellStart"/>
+      <w:r>
+        <w:rPr>
+          <w:rFonts w:ascii="Andale Mono" w:hAnsi="Andale Mono"/>
+        </w:rPr>
+        <w:t>pos</w:t>
+      </w:r>
+      <w:proofErr w:type="spellEnd"/>
+      <w:r>
+        <w:rPr>
+          <w:rFonts w:ascii="Andale Mono" w:hAnsi="Andale Mono"/>
+        </w:rPr>
+        <w:t>]:</w:t>
+      </w:r>
+    </w:p>
+    <w:p>
+      <w:pPr>
+        <w:rPr>
+          <w:rFonts w:ascii="Andale Mono" w:hAnsi="Andale Mono"/>
+        </w:rPr>
+      </w:pPr>
+      <w:r>
+        <w:rPr>
+          <w:rFonts w:ascii="Andale Mono" w:hAnsi="Andale Mono"/>
+        </w:rPr>
+        <w:t xml:space="preserve">                        if </w:t>
+      </w:r>
+      <w:r>
+        <w:rPr>
+          <w:rFonts w:ascii="Andale Mono" w:hAnsi="Andale Mono"/>
+        </w:rPr>
+        <w:t>check</w:t>
+      </w:r>
+      <w:r>
+        <w:rPr>
+          <w:rFonts w:ascii="Andale Mono" w:hAnsi="Andale Mono"/>
+        </w:rPr>
+        <w:t xml:space="preserve"> in possible:</w:t>
+      </w:r>
+    </w:p>
+    <w:p>
+      <w:pPr>
+        <w:rPr>
+          <w:rFonts w:ascii="Andale Mono" w:hAnsi="Andale Mono"/>
+        </w:rPr>
+      </w:pPr>
+      <w:r>
+        <w:rPr>
+          <w:rFonts w:ascii="Andale Mono" w:hAnsi="Andale Mono"/>
+        </w:rPr>
+        <w:t xml:space="preserve">                            if char in possible[</w:t>
+      </w:r>
+      <w:r>
+        <w:rPr>
+          <w:rFonts w:ascii="Andale Mono" w:hAnsi="Andale Mono"/>
+        </w:rPr>
+        <w:t>check</w:t>
+      </w:r>
+      <w:r>
+        <w:rPr>
+          <w:rFonts w:ascii="Andale Mono" w:hAnsi="Andale Mono"/>
+        </w:rPr>
+        <w:t>]:</w:t>
+      </w:r>
+    </w:p>
+    <w:p>
+      <w:pPr>
+        <w:rPr>
+          <w:rFonts w:ascii="Andale Mono" w:hAnsi="Andale Mono"/>
+        </w:rPr>
+      </w:pPr>
+      <w:r>
+        <w:rPr>
+          <w:rFonts w:ascii="Andale Mono" w:hAnsi="Andale Mono"/>
+        </w:rPr>
+        <w:t xml:space="preserve">                                possible[</w:t>
+      </w:r>
+      <w:r>
+        <w:rPr>
+          <w:rFonts w:ascii="Andale Mono" w:hAnsi="Andale Mono"/>
+        </w:rPr>
+        <w:t>check</w:t>
+      </w:r>
+      <w:proofErr w:type="gramStart"/>
+      <w:r>
+        <w:rPr>
+          <w:rFonts w:ascii="Andale Mono" w:hAnsi="Andale Mono"/>
+        </w:rPr>
+        <w:t>].remove</w:t>
+      </w:r>
+      <w:proofErr w:type="gramEnd"/>
+      <w:r>
+        <w:rPr>
+          <w:rFonts w:ascii="Andale Mono" w:hAnsi="Andale Mono"/>
+        </w:rPr>
+        <w:t>(char)</w:t>
+      </w:r>
+    </w:p>
+    <w:p>
+      <w:pPr>
+        <w:rPr>
+          <w:rFonts w:ascii="Andale Mono" w:hAnsi="Andale Mono"/>
+        </w:rPr>
+      </w:pPr>
+      <w:r>
+        <w:rPr>
+          <w:rFonts w:ascii="Andale Mono" w:hAnsi="Andale Mono"/>
+        </w:rPr>
+        <w:t xml:space="preserve">      </w:t>
+      </w:r>
+      <w:r>
+        <w:rPr>
+          <w:rFonts w:ascii="Andale Mono" w:hAnsi="Andale Mono"/>
+        </w:rPr>
+        <w:t xml:space="preserve">              puzzle = puzzle</w:t>
+      </w:r>
+      <w:proofErr w:type="gramStart"/>
+      <w:r>
+        <w:rPr>
+          <w:rFonts w:ascii="Andale Mono" w:hAnsi="Andale Mono"/>
+        </w:rPr>
+        <w:t>[:</w:t>
+      </w:r>
+      <w:proofErr w:type="spellStart"/>
+      <w:r>
+        <w:rPr>
+          <w:rFonts w:ascii="Andale Mono" w:hAnsi="Andale Mono"/>
+        </w:rPr>
+        <w:t>pos</w:t>
+      </w:r>
+      <w:proofErr w:type="spellEnd"/>
+      <w:proofErr w:type="gramEnd"/>
+      <w:r>
+        <w:rPr>
+          <w:rFonts w:ascii="Andale Mono" w:hAnsi="Andale Mono"/>
+        </w:rPr>
+        <w:t>]+ char + puzzle[</w:t>
+      </w:r>
+      <w:proofErr w:type="spellStart"/>
+      <w:r>
+        <w:rPr>
+          <w:rFonts w:ascii="Andale Mono" w:hAnsi="Andale Mono"/>
+        </w:rPr>
+        <w:t>i+pos</w:t>
+      </w:r>
+      <w:proofErr w:type="spellEnd"/>
+      <w:r>
+        <w:rPr>
+          <w:rFonts w:ascii="Andale Mono" w:hAnsi="Andale Mono"/>
+        </w:rPr>
+        <w:t>:]</w:t>
+      </w:r>
+    </w:p>
+    <w:p>
+      <w:pPr>
+        <w:rPr>
+          <w:rFonts w:ascii="Andale Mono" w:hAnsi="Andale Mono"/>
+        </w:rPr>
+      </w:pPr>
+    </w:p>
+    <w:p>
+      <w:pPr>
+        <w:spacing w:line="480" w:lineRule="auto"/>
+        <w:rPr>
+          <w:rFonts w:ascii="Times" w:hAnsi="Times"/>
+        </w:rPr>
+      </w:pPr>
+      <w:r>
+        <w:rPr>
+          <w:rFonts w:ascii="Times" w:hAnsi="Times"/>
+        </w:rPr>
+        <w:t xml:space="preserve">If the character in the puzzle at position </w:t>
+      </w:r>
+      <w:proofErr w:type="spellStart"/>
+      <w:r>
+        <w:rPr>
+          <w:rFonts w:ascii="Andale Mono" w:hAnsi="Andale Mono"/>
+        </w:rPr>
+        <w:t>pos</w:t>
+      </w:r>
+      <w:proofErr w:type="spellEnd"/>
       <w:r>
         <w:rPr>
           <w:rFonts w:ascii="Times" w:hAnsi="Times"/>
@@ -1964,7 +2703,21 @@
         <w:rPr>
           <w:rFonts w:ascii="Andale Mono" w:hAnsi="Andale Mono"/>
         </w:rPr>
-        <w:t>puzzle[pos],</w:t>
+        <w:t>puzzle[</w:t>
+      </w:r>
+      <w:proofErr w:type="spellStart"/>
+      <w:r>
+        <w:rPr>
+          <w:rFonts w:ascii="Andale Mono" w:hAnsi="Andale Mono"/>
+        </w:rPr>
+        <w:t>pos</w:t>
+      </w:r>
+      <w:proofErr w:type="spellEnd"/>
+      <w:r>
+        <w:rPr>
+          <w:rFonts w:ascii="Andale Mono" w:hAnsi="Andale Mono"/>
+        </w:rPr>
+        <w:t>],</w:t>
       </w:r>
       <w:r>
         <w:rPr>
@@ -1996,17 +2749,33 @@
         </w:rPr>
         <w:t xml:space="preserve"> and there is only 1 possible value at position </w:t>
       </w:r>
+      <w:proofErr w:type="spellStart"/>
       <w:r>
         <w:rPr>
           <w:rFonts w:ascii="Andale Mono" w:hAnsi="Andale Mono"/>
         </w:rPr>
         <w:t>pos</w:t>
       </w:r>
-      <w:r>
-        <w:rPr>
-          <w:rFonts w:ascii="Times" w:hAnsi="Times"/>
-        </w:rPr>
-        <w:t>, meaning len(</w:t>
+      <w:proofErr w:type="spellEnd"/>
+      <w:r>
+        <w:rPr>
+          <w:rFonts w:ascii="Times" w:hAnsi="Times"/>
+        </w:rPr>
+        <w:t xml:space="preserve">, meaning </w:t>
+      </w:r>
+      <w:proofErr w:type="spellStart"/>
+      <w:r>
+        <w:rPr>
+          <w:rFonts w:ascii="Times" w:hAnsi="Times"/>
+        </w:rPr>
+        <w:t>len</w:t>
+      </w:r>
+      <w:proofErr w:type="spellEnd"/>
+      <w:r>
+        <w:rPr>
+          <w:rFonts w:ascii="Times" w:hAnsi="Times"/>
+        </w:rPr>
+        <w:t>(</w:t>
       </w:r>
       <w:r>
         <w:rPr>
@@ -2014,12 +2783,14 @@
         </w:rPr>
         <w:t>possible[</w:t>
       </w:r>
+      <w:proofErr w:type="spellStart"/>
       <w:r>
         <w:rPr>
           <w:rFonts w:ascii="Andale Mono" w:hAnsi="Andale Mono"/>
         </w:rPr>
         <w:t>pos</w:t>
       </w:r>
+      <w:proofErr w:type="spellEnd"/>
       <w:r>
         <w:rPr>
           <w:rFonts w:ascii="Andale Mono" w:hAnsi="Andale Mono"/>
@@ -2036,14 +2807,7 @@
         <w:rPr>
           <w:rFonts w:ascii="Times" w:hAnsi="Times"/>
         </w:rPr>
-        <w:t xml:space="preserve"> is 1, then we store that </w:t>
-      </w:r>
-      <w:r>
-        <w:rPr>
-          <w:rFonts w:ascii="Times" w:hAnsi="Times"/>
-        </w:rPr>
-        <w:lastRenderedPageBreak/>
-        <w:t xml:space="preserve">value as </w:t>
+        <w:t xml:space="preserve"> is 1, then we store that value as </w:t>
       </w:r>
       <w:r>
         <w:rPr>
@@ -2057,12 +2821,28 @@
         </w:rPr>
         <w:t xml:space="preserve"> and insert it into the puzzle string at that position. We then iterate through each neighboring position in </w:t>
       </w:r>
-      <w:r>
-        <w:rPr>
-          <w:rFonts w:ascii="Andale Mono" w:hAnsi="Andale Mono"/>
-        </w:rPr>
-        <w:t>cellNeighbors[pos</w:t>
-      </w:r>
+      <w:proofErr w:type="spellStart"/>
+      <w:r>
+        <w:rPr>
+          <w:rFonts w:ascii="Andale Mono" w:hAnsi="Andale Mono"/>
+        </w:rPr>
+        <w:t>cellNeighbors</w:t>
+      </w:r>
+      <w:proofErr w:type="spellEnd"/>
+      <w:r>
+        <w:rPr>
+          <w:rFonts w:ascii="Andale Mono" w:hAnsi="Andale Mono"/>
+        </w:rPr>
+        <w:t>[</w:t>
+      </w:r>
+      <w:proofErr w:type="spellStart"/>
+      <w:r>
+        <w:rPr>
+          <w:rFonts w:ascii="Andale Mono" w:hAnsi="Andale Mono"/>
+        </w:rPr>
+        <w:t>pos</w:t>
+      </w:r>
+      <w:proofErr w:type="spellEnd"/>
       <w:r>
         <w:rPr>
           <w:rFonts w:ascii="Andale Mono" w:hAnsi="Andale Mono"/>
@@ -2079,13 +2859,7 @@
         <w:rPr>
           <w:rFonts w:ascii="Times" w:hAnsi="Times"/>
         </w:rPr>
-        <w:t xml:space="preserve">, if char is in a </w:t>
-      </w:r>
-      <w:r>
-        <w:rPr>
-          <w:rFonts w:ascii="Times" w:hAnsi="Times"/>
-        </w:rPr>
-        <w:t>neighbor’s set of possibilities</w:t>
+        <w:t>, if char is in a neighbor’s set of possibilities</w:t>
       </w:r>
       <w:r>
         <w:rPr>
@@ -2141,17 +2915,407 @@
         </w:rPr>
         <w:t xml:space="preserve"> in </w:t>
       </w:r>
+      <w:proofErr w:type="spellStart"/>
       <w:r>
         <w:rPr>
           <w:rFonts w:ascii="Andale Mono" w:hAnsi="Andale Mono"/>
         </w:rPr>
         <w:t>allGroups</w:t>
       </w:r>
-      <w:r>
-        <w:rPr>
-          <w:rFonts w:ascii="Times" w:hAnsi="Times"/>
-        </w:rPr>
-        <w:t xml:space="preserve">. A dictionary named </w:t>
+      <w:proofErr w:type="spellEnd"/>
+      <w:r>
+        <w:rPr>
+          <w:rFonts w:ascii="Times" w:hAnsi="Times"/>
+        </w:rPr>
+        <w:t xml:space="preserve">. </w:t>
+      </w:r>
+    </w:p>
+    <w:p>
+      <w:pPr>
+        <w:rPr>
+          <w:rFonts w:ascii="Andale Mono" w:hAnsi="Andale Mono"/>
+        </w:rPr>
+      </w:pPr>
+      <w:r>
+        <w:rPr>
+          <w:rFonts w:ascii="Andale Mono" w:hAnsi="Andale Mono"/>
+        </w:rPr>
+        <w:t xml:space="preserve">for grp in </w:t>
+      </w:r>
+      <w:proofErr w:type="spellStart"/>
+      <w:r>
+        <w:rPr>
+          <w:rFonts w:ascii="Andale Mono" w:hAnsi="Andale Mono"/>
+        </w:rPr>
+        <w:t>allGroups</w:t>
+      </w:r>
+      <w:proofErr w:type="spellEnd"/>
+      <w:r>
+        <w:rPr>
+          <w:rFonts w:ascii="Andale Mono" w:hAnsi="Andale Mono"/>
+        </w:rPr>
+        <w:t>:</w:t>
+      </w:r>
+    </w:p>
+    <w:p>
+      <w:pPr>
+        <w:rPr>
+          <w:rFonts w:ascii="Andale Mono" w:hAnsi="Andale Mono"/>
+        </w:rPr>
+      </w:pPr>
+      <w:r>
+        <w:rPr>
+          <w:rFonts w:ascii="Andale Mono" w:hAnsi="Andale Mono"/>
+        </w:rPr>
+        <w:t xml:space="preserve">        subsets = {</w:t>
+      </w:r>
+      <w:proofErr w:type="spellStart"/>
+      <w:r>
+        <w:rPr>
+          <w:rFonts w:ascii="Andale Mono" w:hAnsi="Andale Mono"/>
+        </w:rPr>
+        <w:t>pos</w:t>
+      </w:r>
+      <w:proofErr w:type="spellEnd"/>
+      <w:r>
+        <w:rPr>
+          <w:rFonts w:ascii="Andale Mono" w:hAnsi="Andale Mono"/>
+        </w:rPr>
+        <w:t>: possible[</w:t>
+      </w:r>
+      <w:proofErr w:type="spellStart"/>
+      <w:r>
+        <w:rPr>
+          <w:rFonts w:ascii="Andale Mono" w:hAnsi="Andale Mono"/>
+        </w:rPr>
+        <w:t>pos</w:t>
+      </w:r>
+      <w:proofErr w:type="spellEnd"/>
+      <w:r>
+        <w:rPr>
+          <w:rFonts w:ascii="Andale Mono" w:hAnsi="Andale Mono"/>
+        </w:rPr>
+        <w:t xml:space="preserve">] for </w:t>
+      </w:r>
+      <w:proofErr w:type="spellStart"/>
+      <w:r>
+        <w:rPr>
+          <w:rFonts w:ascii="Andale Mono" w:hAnsi="Andale Mono"/>
+        </w:rPr>
+        <w:t>pos</w:t>
+      </w:r>
+      <w:proofErr w:type="spellEnd"/>
+      <w:r>
+        <w:rPr>
+          <w:rFonts w:ascii="Andale Mono" w:hAnsi="Andale Mono"/>
+        </w:rPr>
+        <w:t xml:space="preserve"> in grp if </w:t>
+      </w:r>
+      <w:proofErr w:type="spellStart"/>
+      <w:r>
+        <w:rPr>
+          <w:rFonts w:ascii="Andale Mono" w:hAnsi="Andale Mono"/>
+        </w:rPr>
+        <w:t>pos</w:t>
+      </w:r>
+      <w:proofErr w:type="spellEnd"/>
+      <w:r>
+        <w:rPr>
+          <w:rFonts w:ascii="Andale Mono" w:hAnsi="Andale Mono"/>
+        </w:rPr>
+        <w:t xml:space="preserve"> in possible}</w:t>
+      </w:r>
+    </w:p>
+    <w:p>
+      <w:pPr>
+        <w:rPr>
+          <w:rFonts w:ascii="Andale Mono" w:hAnsi="Andale Mono"/>
+        </w:rPr>
+      </w:pPr>
+      <w:r>
+        <w:rPr>
+          <w:rFonts w:ascii="Andale Mono" w:hAnsi="Andale Mono"/>
+        </w:rPr>
+        <w:t xml:space="preserve">        array = list(</w:t>
+      </w:r>
+      <w:proofErr w:type="spellStart"/>
+      <w:proofErr w:type="gramStart"/>
+      <w:r>
+        <w:rPr>
+          <w:rFonts w:ascii="Andale Mono" w:hAnsi="Andale Mono"/>
+        </w:rPr>
+        <w:t>subsets.values</w:t>
+      </w:r>
+      <w:proofErr w:type="spellEnd"/>
+      <w:proofErr w:type="gramEnd"/>
+      <w:r>
+        <w:rPr>
+          <w:rFonts w:ascii="Andale Mono" w:hAnsi="Andale Mono"/>
+        </w:rPr>
+        <w:t>())</w:t>
+      </w:r>
+    </w:p>
+    <w:p>
+      <w:pPr>
+        <w:rPr>
+          <w:rFonts w:ascii="Andale Mono" w:hAnsi="Andale Mono"/>
+        </w:rPr>
+      </w:pPr>
+      <w:r>
+        <w:rPr>
+          <w:rFonts w:ascii="Andale Mono" w:hAnsi="Andale Mono"/>
+        </w:rPr>
+        <w:t xml:space="preserve">        for </w:t>
+      </w:r>
+      <w:proofErr w:type="spellStart"/>
+      <w:r>
+        <w:rPr>
+          <w:rFonts w:ascii="Andale Mono" w:hAnsi="Andale Mono"/>
+        </w:rPr>
+        <w:t>pos</w:t>
+      </w:r>
+      <w:proofErr w:type="spellEnd"/>
+      <w:r>
+        <w:rPr>
+          <w:rFonts w:ascii="Andale Mono" w:hAnsi="Andale Mono"/>
+        </w:rPr>
+        <w:t xml:space="preserve"> in subsets:</w:t>
+      </w:r>
+    </w:p>
+    <w:p>
+      <w:pPr>
+        <w:rPr>
+          <w:rFonts w:ascii="Andale Mono" w:hAnsi="Andale Mono"/>
+        </w:rPr>
+      </w:pPr>
+      <w:r>
+        <w:rPr>
+          <w:rFonts w:ascii="Andale Mono" w:hAnsi="Andale Mono"/>
+        </w:rPr>
+        <w:t xml:space="preserve">            if </w:t>
+      </w:r>
+      <w:proofErr w:type="spellStart"/>
+      <w:r>
+        <w:rPr>
+          <w:rFonts w:ascii="Andale Mono" w:hAnsi="Andale Mono"/>
+        </w:rPr>
+        <w:t>len</w:t>
+      </w:r>
+      <w:proofErr w:type="spellEnd"/>
+      <w:r>
+        <w:rPr>
+          <w:rFonts w:ascii="Andale Mono" w:hAnsi="Andale Mono"/>
+        </w:rPr>
+        <w:t>(subsets[</w:t>
+      </w:r>
+      <w:proofErr w:type="spellStart"/>
+      <w:r>
+        <w:rPr>
+          <w:rFonts w:ascii="Andale Mono" w:hAnsi="Andale Mono"/>
+        </w:rPr>
+        <w:t>pos</w:t>
+      </w:r>
+      <w:proofErr w:type="spellEnd"/>
+      <w:r>
+        <w:rPr>
+          <w:rFonts w:ascii="Andale Mono" w:hAnsi="Andale Mono"/>
+        </w:rPr>
+        <w:t xml:space="preserve">]) == </w:t>
+      </w:r>
+      <w:proofErr w:type="spellStart"/>
+      <w:proofErr w:type="gramStart"/>
+      <w:r>
+        <w:rPr>
+          <w:rFonts w:ascii="Andale Mono" w:hAnsi="Andale Mono"/>
+        </w:rPr>
+        <w:t>array.count</w:t>
+      </w:r>
+      <w:proofErr w:type="spellEnd"/>
+      <w:proofErr w:type="gramEnd"/>
+      <w:r>
+        <w:rPr>
+          <w:rFonts w:ascii="Andale Mono" w:hAnsi="Andale Mono"/>
+        </w:rPr>
+        <w:t>(subsets[</w:t>
+      </w:r>
+      <w:proofErr w:type="spellStart"/>
+      <w:r>
+        <w:rPr>
+          <w:rFonts w:ascii="Andale Mono" w:hAnsi="Andale Mono"/>
+        </w:rPr>
+        <w:t>pos</w:t>
+      </w:r>
+      <w:proofErr w:type="spellEnd"/>
+      <w:r>
+        <w:rPr>
+          <w:rFonts w:ascii="Andale Mono" w:hAnsi="Andale Mono"/>
+        </w:rPr>
+        <w:t>]):</w:t>
+      </w:r>
+    </w:p>
+    <w:p>
+      <w:pPr>
+        <w:rPr>
+          <w:rFonts w:ascii="Andale Mono" w:hAnsi="Andale Mono"/>
+        </w:rPr>
+      </w:pPr>
+      <w:r>
+        <w:rPr>
+          <w:rFonts w:ascii="Andale Mono" w:hAnsi="Andale Mono"/>
+        </w:rPr>
+        <w:t xml:space="preserve">                for other</w:t>
+      </w:r>
+      <w:r>
+        <w:rPr>
+          <w:rFonts w:ascii="Andale Mono" w:hAnsi="Andale Mono"/>
+        </w:rPr>
+        <w:t xml:space="preserve"> in subsets:</w:t>
+      </w:r>
+    </w:p>
+    <w:p>
+      <w:pPr>
+        <w:rPr>
+          <w:rFonts w:ascii="Andale Mono" w:hAnsi="Andale Mono"/>
+        </w:rPr>
+      </w:pPr>
+      <w:r>
+        <w:rPr>
+          <w:rFonts w:ascii="Andale Mono" w:hAnsi="Andale Mono"/>
+        </w:rPr>
+        <w:t xml:space="preserve">                </w:t>
+      </w:r>
+      <w:r>
+        <w:rPr>
+          <w:rFonts w:ascii="Andale Mono" w:hAnsi="Andale Mono"/>
+        </w:rPr>
+        <w:t xml:space="preserve">    if subsets[</w:t>
+      </w:r>
+      <w:proofErr w:type="spellStart"/>
+      <w:r>
+        <w:rPr>
+          <w:rFonts w:ascii="Andale Mono" w:hAnsi="Andale Mono"/>
+        </w:rPr>
+        <w:t>pos</w:t>
+      </w:r>
+      <w:proofErr w:type="spellEnd"/>
+      <w:proofErr w:type="gramStart"/>
+      <w:r>
+        <w:rPr>
+          <w:rFonts w:ascii="Andale Mono" w:hAnsi="Andale Mono"/>
+        </w:rPr>
+        <w:t>] !</w:t>
+      </w:r>
+      <w:proofErr w:type="gramEnd"/>
+      <w:r>
+        <w:rPr>
+          <w:rFonts w:ascii="Andale Mono" w:hAnsi="Andale Mono"/>
+        </w:rPr>
+        <w:t>= subsets[other</w:t>
+      </w:r>
+      <w:r>
+        <w:rPr>
+          <w:rFonts w:ascii="Andale Mono" w:hAnsi="Andale Mono"/>
+        </w:rPr>
+        <w:t>]:</w:t>
+      </w:r>
+    </w:p>
+    <w:p>
+      <w:pPr>
+        <w:rPr>
+          <w:rFonts w:ascii="Andale Mono" w:hAnsi="Andale Mono"/>
+        </w:rPr>
+      </w:pPr>
+      <w:r>
+        <w:rPr>
+          <w:rFonts w:ascii="Andale Mono" w:hAnsi="Andale Mono"/>
+        </w:rPr>
+        <w:t xml:space="preserve">                        for char in subsets[</w:t>
+      </w:r>
+      <w:proofErr w:type="spellStart"/>
+      <w:r>
+        <w:rPr>
+          <w:rFonts w:ascii="Andale Mono" w:hAnsi="Andale Mono"/>
+        </w:rPr>
+        <w:t>pos</w:t>
+      </w:r>
+      <w:proofErr w:type="spellEnd"/>
+      <w:r>
+        <w:rPr>
+          <w:rFonts w:ascii="Andale Mono" w:hAnsi="Andale Mono"/>
+        </w:rPr>
+        <w:t>]:</w:t>
+      </w:r>
+    </w:p>
+    <w:p>
+      <w:pPr>
+        <w:rPr>
+          <w:rFonts w:ascii="Andale Mono" w:hAnsi="Andale Mono"/>
+        </w:rPr>
+      </w:pPr>
+      <w:r>
+        <w:rPr>
+          <w:rFonts w:ascii="Andale Mono" w:hAnsi="Andale Mono"/>
+        </w:rPr>
+        <w:t xml:space="preserve">                 </w:t>
+      </w:r>
+      <w:r>
+        <w:rPr>
+          <w:rFonts w:ascii="Andale Mono" w:hAnsi="Andale Mono"/>
+        </w:rPr>
+        <w:t xml:space="preserve">           if char in possible[other</w:t>
+      </w:r>
+      <w:r>
+        <w:rPr>
+          <w:rFonts w:ascii="Andale Mono" w:hAnsi="Andale Mono"/>
+        </w:rPr>
+        <w:t>]:</w:t>
+      </w:r>
+    </w:p>
+    <w:p>
+      <w:pPr>
+        <w:rPr>
+          <w:rFonts w:ascii="Andale Mono" w:hAnsi="Andale Mono"/>
+        </w:rPr>
+      </w:pPr>
+      <w:r>
+        <w:rPr>
+          <w:rFonts w:ascii="Andale Mono" w:hAnsi="Andale Mono"/>
+        </w:rPr>
+        <w:t xml:space="preserve">          </w:t>
+      </w:r>
+      <w:r>
+        <w:rPr>
+          <w:rFonts w:ascii="Andale Mono" w:hAnsi="Andale Mono"/>
+        </w:rPr>
+        <w:t xml:space="preserve">                      possible[other</w:t>
+      </w:r>
+      <w:proofErr w:type="gramStart"/>
+      <w:r>
+        <w:rPr>
+          <w:rFonts w:ascii="Andale Mono" w:hAnsi="Andale Mono"/>
+        </w:rPr>
+        <w:t>].remove</w:t>
+      </w:r>
+      <w:proofErr w:type="gramEnd"/>
+      <w:r>
+        <w:rPr>
+          <w:rFonts w:ascii="Andale Mono" w:hAnsi="Andale Mono"/>
+        </w:rPr>
+        <w:t>(char)</w:t>
+      </w:r>
+    </w:p>
+    <w:p>
+      <w:pPr>
+        <w:spacing w:line="480" w:lineRule="auto"/>
+        <w:rPr>
+          <w:rFonts w:ascii="Times" w:hAnsi="Times"/>
+        </w:rPr>
+      </w:pPr>
+      <w:r>
+        <w:rPr>
+          <w:rFonts w:ascii="Times" w:hAnsi="Times"/>
+        </w:rPr>
+        <w:t xml:space="preserve">A dictionary named </w:t>
       </w:r>
       <w:r>
         <w:rPr>
@@ -2223,7 +3387,23 @@
         <w:rPr>
           <w:rFonts w:ascii="Andale Mono" w:hAnsi="Andale Mono"/>
         </w:rPr>
-        <w:t>list(subsets.values()).</w:t>
+        <w:t>list(</w:t>
+      </w:r>
+      <w:proofErr w:type="spellStart"/>
+      <w:proofErr w:type="gramStart"/>
+      <w:r>
+        <w:rPr>
+          <w:rFonts w:ascii="Andale Mono" w:hAnsi="Andale Mono"/>
+        </w:rPr>
+        <w:t>subsets.values</w:t>
+      </w:r>
+      <w:proofErr w:type="spellEnd"/>
+      <w:proofErr w:type="gramEnd"/>
+      <w:r>
+        <w:rPr>
+          <w:rFonts w:ascii="Andale Mono" w:hAnsi="Andale Mono"/>
+        </w:rPr>
+        <w:t>()).</w:t>
       </w:r>
       <w:r>
         <w:rPr>
@@ -2231,12 +3411,14 @@
         </w:rPr>
         <w:t xml:space="preserve"> We will then iterate through each </w:t>
       </w:r>
+      <w:proofErr w:type="spellStart"/>
       <w:r>
         <w:rPr>
           <w:rFonts w:ascii="Andale Mono" w:hAnsi="Andale Mono"/>
         </w:rPr>
         <w:t>pos</w:t>
       </w:r>
+      <w:proofErr w:type="spellEnd"/>
       <w:r>
         <w:rPr>
           <w:rFonts w:ascii="Times" w:hAnsi="Times"/>
@@ -2255,23 +3437,47 @@
         </w:rPr>
         <w:t xml:space="preserve"> and if the length of the set of possibilities at </w:t>
       </w:r>
+      <w:proofErr w:type="spellStart"/>
       <w:r>
         <w:rPr>
           <w:rFonts w:ascii="Andale Mono" w:hAnsi="Andale Mono"/>
         </w:rPr>
         <w:t>pos</w:t>
       </w:r>
+      <w:proofErr w:type="spellEnd"/>
       <w:r>
         <w:rPr>
           <w:rFonts w:ascii="Times" w:hAnsi="Times"/>
         </w:rPr>
         <w:t xml:space="preserve">, </w:t>
       </w:r>
-      <w:r>
-        <w:rPr>
-          <w:rFonts w:ascii="Andale Mono" w:hAnsi="Andale Mono"/>
-        </w:rPr>
-        <w:t>len(subsets[pos])</w:t>
+      <w:proofErr w:type="spellStart"/>
+      <w:r>
+        <w:rPr>
+          <w:rFonts w:ascii="Andale Mono" w:hAnsi="Andale Mono"/>
+        </w:rPr>
+        <w:t>len</w:t>
+      </w:r>
+      <w:proofErr w:type="spellEnd"/>
+      <w:r>
+        <w:rPr>
+          <w:rFonts w:ascii="Andale Mono" w:hAnsi="Andale Mono"/>
+        </w:rPr>
+        <w:t>(subsets[</w:t>
+      </w:r>
+      <w:proofErr w:type="spellStart"/>
+      <w:r>
+        <w:rPr>
+          <w:rFonts w:ascii="Andale Mono" w:hAnsi="Andale Mono"/>
+        </w:rPr>
+        <w:t>pos</w:t>
+      </w:r>
+      <w:proofErr w:type="spellEnd"/>
+      <w:r>
+        <w:rPr>
+          <w:rFonts w:ascii="Andale Mono" w:hAnsi="Andale Mono"/>
+        </w:rPr>
+        <w:t>])</w:t>
       </w:r>
       <w:r>
         <w:rPr>
@@ -2283,20 +3489,16 @@
         <w:rPr>
           <w:rFonts w:ascii="Times" w:hAnsi="Times"/>
         </w:rPr>
-        <w:t xml:space="preserve">is equal to the number of occurrences of the </w:t>
-      </w:r>
-      <w:r>
-        <w:rPr>
-          <w:rFonts w:ascii="Times" w:hAnsi="Times"/>
-        </w:rPr>
-        <w:t xml:space="preserve">set of possibilities at </w:t>
-      </w:r>
+        <w:t xml:space="preserve">is equal to the number of occurrences of the set of possibilities at </w:t>
+      </w:r>
+      <w:proofErr w:type="spellStart"/>
       <w:r>
         <w:rPr>
           <w:rFonts w:ascii="Andale Mono" w:hAnsi="Andale Mono"/>
         </w:rPr>
         <w:t>pos</w:t>
       </w:r>
+      <w:proofErr w:type="spellEnd"/>
       <w:r>
         <w:rPr>
           <w:rFonts w:ascii="Times" w:hAnsi="Times"/>
@@ -2309,30 +3511,50 @@
         </w:rPr>
         <w:t xml:space="preserve"> </w:t>
       </w:r>
-      <w:r>
-        <w:rPr>
-          <w:rFonts w:ascii="Andale Mono" w:hAnsi="Andale Mono"/>
-        </w:rPr>
-        <w:t>array.count(subsets[pos]),</w:t>
-      </w:r>
-      <w:r>
-        <w:rPr>
-          <w:rFonts w:ascii="Times" w:hAnsi="Times"/>
-        </w:rPr>
-        <w:t xml:space="preserve"> then we remove all characters in </w:t>
-      </w:r>
-      <w:r>
-        <w:rPr>
-          <w:rFonts w:ascii="Times" w:hAnsi="Times"/>
-        </w:rPr>
-        <w:t xml:space="preserve">the set of possibilities at </w:t>
-      </w:r>
+      <w:proofErr w:type="spellStart"/>
+      <w:proofErr w:type="gramStart"/>
+      <w:r>
+        <w:rPr>
+          <w:rFonts w:ascii="Andale Mono" w:hAnsi="Andale Mono"/>
+        </w:rPr>
+        <w:t>array.count</w:t>
+      </w:r>
+      <w:proofErr w:type="spellEnd"/>
+      <w:proofErr w:type="gramEnd"/>
+      <w:r>
+        <w:rPr>
+          <w:rFonts w:ascii="Andale Mono" w:hAnsi="Andale Mono"/>
+        </w:rPr>
+        <w:t>(subsets[</w:t>
+      </w:r>
+      <w:proofErr w:type="spellStart"/>
       <w:r>
         <w:rPr>
           <w:rFonts w:ascii="Andale Mono" w:hAnsi="Andale Mono"/>
         </w:rPr>
         <w:t>pos</w:t>
       </w:r>
+      <w:proofErr w:type="spellEnd"/>
+      <w:r>
+        <w:rPr>
+          <w:rFonts w:ascii="Andale Mono" w:hAnsi="Andale Mono"/>
+        </w:rPr>
+        <w:t>]),</w:t>
+      </w:r>
+      <w:r>
+        <w:rPr>
+          <w:rFonts w:ascii="Times" w:hAnsi="Times"/>
+        </w:rPr>
+        <w:t xml:space="preserve"> then we remove all characters in the set of possibilities at </w:t>
+      </w:r>
+      <w:proofErr w:type="spellStart"/>
+      <w:r>
+        <w:rPr>
+          <w:rFonts w:ascii="Andale Mono" w:hAnsi="Andale Mono"/>
+        </w:rPr>
+        <w:t>pos</w:t>
+      </w:r>
+      <w:proofErr w:type="spellEnd"/>
       <w:r>
         <w:rPr>
           <w:rFonts w:ascii="Times" w:hAnsi="Times"/>
@@ -2399,12 +3621,14 @@
         </w:rPr>
         <w:t xml:space="preserve">tion in the puzzle string which has 0 possibilities, then the puzzle string is invalid and </w:t>
       </w:r>
+      <w:proofErr w:type="spellStart"/>
       <w:r>
         <w:rPr>
           <w:rFonts w:ascii="Andale Mono" w:hAnsi="Andale Mono"/>
         </w:rPr>
         <w:t>makeDeductions</w:t>
       </w:r>
+      <w:proofErr w:type="spellEnd"/>
       <w:r>
         <w:rPr>
           <w:rFonts w:ascii="Times" w:hAnsi="Times"/>
@@ -2423,17 +3647,579 @@
         </w:rPr>
         <w:t xml:space="preserve"> should then be modified to also return a blank string if </w:t>
       </w:r>
+      <w:proofErr w:type="spellStart"/>
       <w:r>
         <w:rPr>
           <w:rFonts w:ascii="Andale Mono" w:hAnsi="Andale Mono"/>
         </w:rPr>
         <w:t>makeDeductions</w:t>
       </w:r>
+      <w:proofErr w:type="spellEnd"/>
       <w:r>
         <w:rPr>
           <w:rFonts w:ascii="Times" w:hAnsi="Times"/>
         </w:rPr>
         <w:t xml:space="preserve"> returns one.</w:t>
+      </w:r>
+    </w:p>
+    <w:p>
+      <w:pPr>
+        <w:ind w:firstLine="720"/>
+        <w:rPr>
+          <w:rFonts w:ascii="Andale Mono" w:hAnsi="Andale Mono"/>
+        </w:rPr>
+      </w:pPr>
+      <w:proofErr w:type="spellStart"/>
+      <w:r>
+        <w:rPr>
+          <w:rFonts w:ascii="Andale Mono" w:hAnsi="Andale Mono"/>
+        </w:rPr>
+        <w:t>def</w:t>
+      </w:r>
+      <w:proofErr w:type="spellEnd"/>
+      <w:r>
+        <w:rPr>
+          <w:rFonts w:ascii="Andale Mono" w:hAnsi="Andale Mono"/>
+        </w:rPr>
+        <w:t xml:space="preserve"> bruteForce(puzzle):</w:t>
+      </w:r>
+    </w:p>
+    <w:p>
+      <w:pPr>
+        <w:ind w:firstLine="720"/>
+        <w:rPr>
+          <w:rFonts w:ascii="Andale Mono" w:hAnsi="Andale Mono"/>
+        </w:rPr>
+      </w:pPr>
+      <w:r>
+        <w:rPr>
+          <w:rFonts w:ascii="Andale Mono" w:hAnsi="Andale Mono"/>
+        </w:rPr>
+        <w:t xml:space="preserve">    global guesses, </w:t>
+      </w:r>
+      <w:proofErr w:type="spellStart"/>
+      <w:r>
+        <w:rPr>
+          <w:rFonts w:ascii="Andale Mono" w:hAnsi="Andale Mono"/>
+        </w:rPr>
+        <w:t>allGroups</w:t>
+      </w:r>
+      <w:proofErr w:type="spellEnd"/>
+      <w:r>
+        <w:rPr>
+          <w:rFonts w:ascii="Andale Mono" w:hAnsi="Andale Mono"/>
+        </w:rPr>
+        <w:t xml:space="preserve">, </w:t>
+      </w:r>
+      <w:proofErr w:type="spellStart"/>
+      <w:r>
+        <w:rPr>
+          <w:rFonts w:ascii="Andale Mono" w:hAnsi="Andale Mono"/>
+        </w:rPr>
+        <w:t>cellNeighbors</w:t>
+      </w:r>
+      <w:proofErr w:type="spellEnd"/>
+    </w:p>
+    <w:p>
+      <w:pPr>
+        <w:ind w:firstLine="720"/>
+        <w:rPr>
+          <w:rFonts w:ascii="Andale Mono" w:hAnsi="Andale Mono"/>
+        </w:rPr>
+      </w:pPr>
+      <w:r>
+        <w:rPr>
+          <w:rFonts w:ascii="Andale Mono" w:hAnsi="Andale Mono"/>
+        </w:rPr>
+        <w:t xml:space="preserve">    guesses += 1</w:t>
+      </w:r>
+    </w:p>
+    <w:p>
+      <w:pPr>
+        <w:ind w:firstLine="720"/>
+        <w:rPr>
+          <w:rFonts w:ascii="Andale Mono" w:hAnsi="Andale Mono"/>
+        </w:rPr>
+      </w:pPr>
+      <w:r>
+        <w:rPr>
+          <w:rFonts w:ascii="Andale Mono" w:hAnsi="Andale Mono"/>
+        </w:rPr>
+        <w:t xml:space="preserve">    </w:t>
+      </w:r>
+      <w:proofErr w:type="spellStart"/>
+      <w:r>
+        <w:rPr>
+          <w:rFonts w:ascii="Andale Mono" w:hAnsi="Andale Mono"/>
+        </w:rPr>
+        <w:t>tpl</w:t>
+      </w:r>
+      <w:proofErr w:type="spellEnd"/>
+      <w:r>
+        <w:rPr>
+          <w:rFonts w:ascii="Andale Mono" w:hAnsi="Andale Mono"/>
+        </w:rPr>
+        <w:t xml:space="preserve"> = </w:t>
+      </w:r>
+      <w:proofErr w:type="spellStart"/>
+      <w:r>
+        <w:rPr>
+          <w:rFonts w:ascii="Andale Mono" w:hAnsi="Andale Mono"/>
+        </w:rPr>
+        <w:t>makeDeductions</w:t>
+      </w:r>
+      <w:proofErr w:type="spellEnd"/>
+      <w:r>
+        <w:rPr>
+          <w:rFonts w:ascii="Andale Mono" w:hAnsi="Andale Mono"/>
+        </w:rPr>
+        <w:t>(puzzle)</w:t>
+      </w:r>
+    </w:p>
+    <w:p>
+      <w:pPr>
+        <w:ind w:firstLine="720"/>
+        <w:rPr>
+          <w:rFonts w:ascii="Andale Mono" w:hAnsi="Andale Mono"/>
+        </w:rPr>
+      </w:pPr>
+      <w:r>
+        <w:rPr>
+          <w:rFonts w:ascii="Andale Mono" w:hAnsi="Andale Mono"/>
+        </w:rPr>
+        <w:t xml:space="preserve">    if </w:t>
+      </w:r>
+      <w:proofErr w:type="spellStart"/>
+      <w:r>
+        <w:rPr>
+          <w:rFonts w:ascii="Andale Mono" w:hAnsi="Andale Mono"/>
+        </w:rPr>
+        <w:t>tpl</w:t>
+      </w:r>
+      <w:proofErr w:type="spellEnd"/>
+      <w:r>
+        <w:rPr>
+          <w:rFonts w:ascii="Andale Mono" w:hAnsi="Andale Mono"/>
+        </w:rPr>
+        <w:t xml:space="preserve"> == "":</w:t>
+      </w:r>
+    </w:p>
+    <w:p>
+      <w:pPr>
+        <w:ind w:firstLine="720"/>
+        <w:rPr>
+          <w:rFonts w:ascii="Andale Mono" w:hAnsi="Andale Mono"/>
+        </w:rPr>
+      </w:pPr>
+      <w:r>
+        <w:rPr>
+          <w:rFonts w:ascii="Andale Mono" w:hAnsi="Andale Mono"/>
+        </w:rPr>
+        <w:t xml:space="preserve">        return ""</w:t>
+      </w:r>
+    </w:p>
+    <w:p>
+      <w:pPr>
+        <w:ind w:firstLine="720"/>
+        <w:rPr>
+          <w:rFonts w:ascii="Andale Mono" w:hAnsi="Andale Mono"/>
+        </w:rPr>
+      </w:pPr>
+      <w:r>
+        <w:rPr>
+          <w:rFonts w:ascii="Andale Mono" w:hAnsi="Andale Mono"/>
+        </w:rPr>
+        <w:t xml:space="preserve">    puzzle, possible = </w:t>
+      </w:r>
+      <w:proofErr w:type="spellStart"/>
+      <w:r>
+        <w:rPr>
+          <w:rFonts w:ascii="Andale Mono" w:hAnsi="Andale Mono"/>
+        </w:rPr>
+        <w:t>tpl</w:t>
+      </w:r>
+      <w:proofErr w:type="spellEnd"/>
+    </w:p>
+    <w:p>
+      <w:pPr>
+        <w:ind w:firstLine="720"/>
+        <w:rPr>
+          <w:rFonts w:ascii="Andale Mono" w:hAnsi="Andale Mono"/>
+        </w:rPr>
+      </w:pPr>
+      <w:r>
+        <w:rPr>
+          <w:rFonts w:ascii="Andale Mono" w:hAnsi="Andale Mono"/>
+        </w:rPr>
+        <w:t xml:space="preserve">    </w:t>
+      </w:r>
+      <w:proofErr w:type="spellStart"/>
+      <w:r>
+        <w:rPr>
+          <w:rFonts w:ascii="Andale Mono" w:hAnsi="Andale Mono"/>
+        </w:rPr>
+        <w:t>pos</w:t>
+      </w:r>
+      <w:proofErr w:type="spellEnd"/>
+      <w:r>
+        <w:rPr>
+          <w:rFonts w:ascii="Andale Mono" w:hAnsi="Andale Mono"/>
+        </w:rPr>
+        <w:t xml:space="preserve"> = </w:t>
+      </w:r>
+      <w:proofErr w:type="spellStart"/>
+      <w:proofErr w:type="gramStart"/>
+      <w:r>
+        <w:rPr>
+          <w:rFonts w:ascii="Andale Mono" w:hAnsi="Andale Mono"/>
+        </w:rPr>
+        <w:t>puzzle.find</w:t>
+      </w:r>
+      <w:proofErr w:type="spellEnd"/>
+      <w:proofErr w:type="gramEnd"/>
+      <w:r>
+        <w:rPr>
+          <w:rFonts w:ascii="Andale Mono" w:hAnsi="Andale Mono"/>
+        </w:rPr>
+        <w:t>('.')</w:t>
+      </w:r>
+    </w:p>
+    <w:p>
+      <w:pPr>
+        <w:ind w:firstLine="720"/>
+        <w:rPr>
+          <w:rFonts w:ascii="Andale Mono" w:hAnsi="Andale Mono"/>
+        </w:rPr>
+      </w:pPr>
+      <w:r>
+        <w:rPr>
+          <w:rFonts w:ascii="Andale Mono" w:hAnsi="Andale Mono"/>
+        </w:rPr>
+        <w:t xml:space="preserve">    if </w:t>
+      </w:r>
+      <w:proofErr w:type="spellStart"/>
+      <w:r>
+        <w:rPr>
+          <w:rFonts w:ascii="Andale Mono" w:hAnsi="Andale Mono"/>
+        </w:rPr>
+        <w:t>pos</w:t>
+      </w:r>
+      <w:proofErr w:type="spellEnd"/>
+      <w:r>
+        <w:rPr>
+          <w:rFonts w:ascii="Andale Mono" w:hAnsi="Andale Mono"/>
+        </w:rPr>
+        <w:t xml:space="preserve"> &lt; 0:</w:t>
+      </w:r>
+    </w:p>
+    <w:p>
+      <w:pPr>
+        <w:ind w:firstLine="720"/>
+        <w:rPr>
+          <w:rFonts w:ascii="Andale Mono" w:hAnsi="Andale Mono"/>
+        </w:rPr>
+      </w:pPr>
+      <w:r>
+        <w:rPr>
+          <w:rFonts w:ascii="Andale Mono" w:hAnsi="Andale Mono"/>
+        </w:rPr>
+        <w:t xml:space="preserve">        return puzzle</w:t>
+      </w:r>
+    </w:p>
+    <w:p>
+      <w:pPr>
+        <w:ind w:firstLine="720"/>
+        <w:rPr>
+          <w:rFonts w:ascii="Andale Mono" w:hAnsi="Andale Mono"/>
+        </w:rPr>
+      </w:pPr>
+      <w:r>
+        <w:rPr>
+          <w:rFonts w:ascii="Andale Mono" w:hAnsi="Andale Mono"/>
+        </w:rPr>
+        <w:t xml:space="preserve">    min = 10</w:t>
+      </w:r>
+    </w:p>
+    <w:p>
+      <w:pPr>
+        <w:ind w:firstLine="720"/>
+        <w:rPr>
+          <w:rFonts w:ascii="Andale Mono" w:hAnsi="Andale Mono"/>
+        </w:rPr>
+      </w:pPr>
+      <w:r>
+        <w:rPr>
+          <w:rFonts w:ascii="Andale Mono" w:hAnsi="Andale Mono"/>
+        </w:rPr>
+        <w:t xml:space="preserve">    for </w:t>
+      </w:r>
+      <w:proofErr w:type="spellStart"/>
+      <w:r>
+        <w:rPr>
+          <w:rFonts w:ascii="Andale Mono" w:hAnsi="Andale Mono"/>
+        </w:rPr>
+        <w:t>i</w:t>
+      </w:r>
+      <w:proofErr w:type="spellEnd"/>
+      <w:r>
+        <w:rPr>
+          <w:rFonts w:ascii="Andale Mono" w:hAnsi="Andale Mono"/>
+        </w:rPr>
+        <w:t xml:space="preserve"> in possible:</w:t>
+      </w:r>
+    </w:p>
+    <w:p>
+      <w:pPr>
+        <w:ind w:firstLine="720"/>
+        <w:rPr>
+          <w:rFonts w:ascii="Andale Mono" w:hAnsi="Andale Mono"/>
+        </w:rPr>
+      </w:pPr>
+      <w:r>
+        <w:rPr>
+          <w:rFonts w:ascii="Andale Mono" w:hAnsi="Andale Mono"/>
+        </w:rPr>
+        <w:t xml:space="preserve">        if puzzle[</w:t>
+      </w:r>
+      <w:proofErr w:type="spellStart"/>
+      <w:r>
+        <w:rPr>
+          <w:rFonts w:ascii="Andale Mono" w:hAnsi="Andale Mono"/>
+        </w:rPr>
+        <w:t>i</w:t>
+      </w:r>
+      <w:proofErr w:type="spellEnd"/>
+      <w:r>
+        <w:rPr>
+          <w:rFonts w:ascii="Andale Mono" w:hAnsi="Andale Mono"/>
+        </w:rPr>
+        <w:t>] == ".":</w:t>
+      </w:r>
+    </w:p>
+    <w:p>
+      <w:pPr>
+        <w:ind w:firstLine="720"/>
+        <w:rPr>
+          <w:rFonts w:ascii="Andale Mono" w:hAnsi="Andale Mono"/>
+        </w:rPr>
+      </w:pPr>
+      <w:r>
+        <w:rPr>
+          <w:rFonts w:ascii="Andale Mono" w:hAnsi="Andale Mono"/>
+        </w:rPr>
+        <w:t xml:space="preserve">            s = </w:t>
+      </w:r>
+      <w:proofErr w:type="spellStart"/>
+      <w:r>
+        <w:rPr>
+          <w:rFonts w:ascii="Andale Mono" w:hAnsi="Andale Mono"/>
+        </w:rPr>
+        <w:t>len</w:t>
+      </w:r>
+      <w:proofErr w:type="spellEnd"/>
+      <w:r>
+        <w:rPr>
+          <w:rFonts w:ascii="Andale Mono" w:hAnsi="Andale Mono"/>
+        </w:rPr>
+        <w:t>(possible[</w:t>
+      </w:r>
+      <w:proofErr w:type="spellStart"/>
+      <w:r>
+        <w:rPr>
+          <w:rFonts w:ascii="Andale Mono" w:hAnsi="Andale Mono"/>
+        </w:rPr>
+        <w:t>i</w:t>
+      </w:r>
+      <w:proofErr w:type="spellEnd"/>
+      <w:r>
+        <w:rPr>
+          <w:rFonts w:ascii="Andale Mono" w:hAnsi="Andale Mono"/>
+        </w:rPr>
+        <w:t>])</w:t>
+      </w:r>
+    </w:p>
+    <w:p>
+      <w:pPr>
+        <w:ind w:firstLine="720"/>
+        <w:rPr>
+          <w:rFonts w:ascii="Andale Mono" w:hAnsi="Andale Mono"/>
+        </w:rPr>
+      </w:pPr>
+      <w:r>
+        <w:rPr>
+          <w:rFonts w:ascii="Andale Mono" w:hAnsi="Andale Mono"/>
+        </w:rPr>
+        <w:t xml:space="preserve">            if s &lt; min:</w:t>
+      </w:r>
+    </w:p>
+    <w:p>
+      <w:pPr>
+        <w:ind w:firstLine="720"/>
+        <w:rPr>
+          <w:rFonts w:ascii="Andale Mono" w:hAnsi="Andale Mono"/>
+        </w:rPr>
+      </w:pPr>
+      <w:r>
+        <w:rPr>
+          <w:rFonts w:ascii="Andale Mono" w:hAnsi="Andale Mono"/>
+        </w:rPr>
+        <w:t xml:space="preserve">                min = s</w:t>
+      </w:r>
+    </w:p>
+    <w:p>
+      <w:pPr>
+        <w:ind w:firstLine="720"/>
+        <w:rPr>
+          <w:rFonts w:ascii="Andale Mono" w:hAnsi="Andale Mono"/>
+        </w:rPr>
+      </w:pPr>
+      <w:r>
+        <w:rPr>
+          <w:rFonts w:ascii="Andale Mono" w:hAnsi="Andale Mono"/>
+        </w:rPr>
+        <w:t xml:space="preserve">                </w:t>
+      </w:r>
+      <w:proofErr w:type="spellStart"/>
+      <w:r>
+        <w:rPr>
+          <w:rFonts w:ascii="Andale Mono" w:hAnsi="Andale Mono"/>
+        </w:rPr>
+        <w:t>pos</w:t>
+      </w:r>
+      <w:proofErr w:type="spellEnd"/>
+      <w:r>
+        <w:rPr>
+          <w:rFonts w:ascii="Andale Mono" w:hAnsi="Andale Mono"/>
+        </w:rPr>
+        <w:t xml:space="preserve"> = </w:t>
+      </w:r>
+      <w:proofErr w:type="spellStart"/>
+      <w:r>
+        <w:rPr>
+          <w:rFonts w:ascii="Andale Mono" w:hAnsi="Andale Mono"/>
+        </w:rPr>
+        <w:t>i</w:t>
+      </w:r>
+      <w:proofErr w:type="spellEnd"/>
+    </w:p>
+    <w:p>
+      <w:pPr>
+        <w:ind w:firstLine="720"/>
+        <w:rPr>
+          <w:rFonts w:ascii="Andale Mono" w:hAnsi="Andale Mono"/>
+        </w:rPr>
+      </w:pPr>
+      <w:r>
+        <w:rPr>
+          <w:rFonts w:ascii="Andale Mono" w:hAnsi="Andale Mono"/>
+        </w:rPr>
+        <w:t xml:space="preserve">    for char in possible[</w:t>
+      </w:r>
+      <w:proofErr w:type="spellStart"/>
+      <w:r>
+        <w:rPr>
+          <w:rFonts w:ascii="Andale Mono" w:hAnsi="Andale Mono"/>
+        </w:rPr>
+        <w:t>pos</w:t>
+      </w:r>
+      <w:proofErr w:type="spellEnd"/>
+      <w:r>
+        <w:rPr>
+          <w:rFonts w:ascii="Andale Mono" w:hAnsi="Andale Mono"/>
+        </w:rPr>
+        <w:t>]:</w:t>
+      </w:r>
+    </w:p>
+    <w:p>
+      <w:pPr>
+        <w:ind w:firstLine="720"/>
+        <w:rPr>
+          <w:rFonts w:ascii="Andale Mono" w:hAnsi="Andale Mono"/>
+        </w:rPr>
+      </w:pPr>
+      <w:r>
+        <w:rPr>
+          <w:rFonts w:ascii="Andale Mono" w:hAnsi="Andale Mono"/>
+        </w:rPr>
+        <w:t xml:space="preserve">        bf = bruteForce(puzzle</w:t>
+      </w:r>
+      <w:proofErr w:type="gramStart"/>
+      <w:r>
+        <w:rPr>
+          <w:rFonts w:ascii="Andale Mono" w:hAnsi="Andale Mono"/>
+        </w:rPr>
+        <w:t>[:</w:t>
+      </w:r>
+      <w:proofErr w:type="spellStart"/>
+      <w:r>
+        <w:rPr>
+          <w:rFonts w:ascii="Andale Mono" w:hAnsi="Andale Mono"/>
+        </w:rPr>
+        <w:t>pos</w:t>
+      </w:r>
+      <w:proofErr w:type="spellEnd"/>
+      <w:proofErr w:type="gramEnd"/>
+      <w:r>
+        <w:rPr>
+          <w:rFonts w:ascii="Andale Mono" w:hAnsi="Andale Mono"/>
+        </w:rPr>
+        <w:t>] + char + puzzle[pos+1:])</w:t>
+      </w:r>
+    </w:p>
+    <w:p>
+      <w:pPr>
+        <w:ind w:firstLine="720"/>
+        <w:rPr>
+          <w:rFonts w:ascii="Andale Mono" w:hAnsi="Andale Mono"/>
+        </w:rPr>
+      </w:pPr>
+      <w:r>
+        <w:rPr>
+          <w:rFonts w:ascii="Andale Mono" w:hAnsi="Andale Mono"/>
+        </w:rPr>
+        <w:t xml:space="preserve">        if </w:t>
+      </w:r>
+      <w:proofErr w:type="gramStart"/>
+      <w:r>
+        <w:rPr>
+          <w:rFonts w:ascii="Andale Mono" w:hAnsi="Andale Mono"/>
+        </w:rPr>
+        <w:t>bf !</w:t>
+      </w:r>
+      <w:proofErr w:type="gramEnd"/>
+      <w:r>
+        <w:rPr>
+          <w:rFonts w:ascii="Andale Mono" w:hAnsi="Andale Mono"/>
+        </w:rPr>
+        <w:t>= "":</w:t>
+      </w:r>
+    </w:p>
+    <w:p>
+      <w:pPr>
+        <w:ind w:firstLine="720"/>
+        <w:rPr>
+          <w:rFonts w:ascii="Andale Mono" w:hAnsi="Andale Mono"/>
+        </w:rPr>
+      </w:pPr>
+      <w:r>
+        <w:rPr>
+          <w:rFonts w:ascii="Andale Mono" w:hAnsi="Andale Mono"/>
+        </w:rPr>
+        <w:t xml:space="preserve">            return bf</w:t>
+      </w:r>
+    </w:p>
+    <w:p>
+      <w:pPr>
+        <w:ind w:firstLine="720"/>
+        <w:rPr>
+          <w:rFonts w:ascii="Andale Mono" w:hAnsi="Andale Mono"/>
+        </w:rPr>
+      </w:pPr>
+      <w:r>
+        <w:rPr>
+          <w:rFonts w:ascii="Andale Mono" w:hAnsi="Andale Mono"/>
+        </w:rPr>
+        <w:t xml:space="preserve">    return ""</w:t>
       </w:r>
     </w:p>
     <w:p>

</xml_diff>